<commit_message>
Added missing problem to "03.2. Conditional Statements - Advanced *"
</commit_message>
<xml_diff>
--- a/Courses/Software-Sciences/Module-1-OOP-New/03.2-Conditional-Statements-Advanced/03.2-Conditional-Statements-Advanced-Exercises.docx
+++ b/Courses/Software-Sciences/Module-1-OOP-New/03.2-Conditional-Statements-Advanced/03.2-Conditional-Statements-Advanced-Exercises.docx
@@ -5453,13 +5453,7 @@
         <w:rPr>
           <w:lang w:val="bg-BG"/>
         </w:rPr>
-        <w:t>Работно</w:t>
-      </w:r>
-      <w:r>
-        <w:rPr>
-          <w:lang w:val="bg-BG"/>
-        </w:rPr>
-        <w:t xml:space="preserve"> време</w:t>
+        <w:t>Билет за кино</w:t>
       </w:r>
     </w:p>
     <w:p>
@@ -5472,16 +5466,7 @@
         <w:rPr>
           <w:lang w:val="bg-BG"/>
         </w:rPr>
-        <w:t>Да се напише програма</w:t>
-      </w:r>
-      <w:r>
-        <w:t xml:space="preserve">, </w:t>
-      </w:r>
-      <w:r>
-        <w:rPr>
-          <w:lang w:val="bg-BG"/>
-        </w:rPr>
-        <w:t>която чете час от денонощието</w:t>
+        <w:t xml:space="preserve">Да се напише програма която чете ден от седмицата </w:t>
       </w:r>
       <w:r>
         <w:rPr>
@@ -5491,11 +5476,9 @@
       </w:r>
       <w:r>
         <w:rPr>
-          <w:b/>
-          <w:bCs/>
-          <w:lang w:val="bg-BG"/>
-        </w:rPr>
-        <w:t>цяло число</w:t>
+          <w:lang w:val="bg-BG"/>
+        </w:rPr>
+        <w:t>текст</w:t>
       </w:r>
       <w:r>
         <w:rPr>
@@ -5504,103 +5487,341 @@
         <w:t xml:space="preserve">) </w:t>
       </w:r>
       <w:r>
-        <w:rPr>
-          <w:lang w:val="bg-BG"/>
-        </w:rPr>
-        <w:t>и ден от седмицата</w:t>
-      </w:r>
-      <w:r>
-        <w:rPr>
-          <w:noProof/>
-        </w:rPr>
-        <w:t>(</w:t>
-      </w:r>
-      <w:r>
-        <w:rPr>
-          <w:b/>
-          <w:bCs/>
-          <w:lang w:val="bg-BG"/>
-        </w:rPr>
-        <w:t>текст</w:t>
-      </w:r>
-      <w:r>
-        <w:rPr>
-          <w:noProof/>
-        </w:rPr>
-        <w:t xml:space="preserve">) </w:t>
-      </w:r>
-      <w:r>
-        <w:t xml:space="preserve">- </w:t>
-      </w:r>
-      <w:r>
-        <w:rPr>
-          <w:lang w:val="bg-BG"/>
-        </w:rPr>
-        <w:t>въведени от потребителя и проверява дали офисът на фирма е отворен</w:t>
-      </w:r>
-      <w:r>
-        <w:t xml:space="preserve">, </w:t>
-      </w:r>
-      <w:r>
-        <w:rPr>
-          <w:lang w:val="bg-BG"/>
-        </w:rPr>
-        <w:t xml:space="preserve">като работното време на офисът е от </w:t>
-      </w:r>
-      <w:r>
-        <w:rPr>
-          <w:b/>
-          <w:bCs/>
-        </w:rPr>
-        <w:t>10-18</w:t>
-      </w:r>
-      <w:r>
-        <w:t xml:space="preserve"> </w:t>
-      </w:r>
-      <w:r>
-        <w:rPr>
-          <w:lang w:val="bg-BG"/>
-        </w:rPr>
-        <w:t>часа</w:t>
-      </w:r>
-      <w:r>
-        <w:t xml:space="preserve">, </w:t>
-      </w:r>
-      <w:r>
-        <w:rPr>
-          <w:lang w:val="bg-BG"/>
-        </w:rPr>
-        <w:t xml:space="preserve">от </w:t>
-      </w:r>
-      <w:r>
-        <w:rPr>
-          <w:b/>
-          <w:bCs/>
-          <w:lang w:val="bg-BG"/>
-        </w:rPr>
-        <w:t>понеделник</w:t>
-      </w:r>
-      <w:r>
-        <w:rPr>
-          <w:lang w:val="bg-BG"/>
-        </w:rPr>
-        <w:t xml:space="preserve"> до </w:t>
-      </w:r>
-      <w:r>
-        <w:rPr>
-          <w:b/>
-          <w:bCs/>
-          <w:lang w:val="bg-BG"/>
-        </w:rPr>
-        <w:t>събота</w:t>
-      </w:r>
-      <w:r>
-        <w:rPr>
-          <w:lang w:val="bg-BG"/>
-        </w:rPr>
-        <w:t xml:space="preserve"> включително</w:t>
+        <w:t xml:space="preserve">– </w:t>
+      </w:r>
+      <w:r>
+        <w:rPr>
+          <w:lang w:val="bg-BG"/>
+        </w:rPr>
+        <w:t>въведен от потребителя и принтира на конзолата цената на билет за кино според деня от седмицата</w:t>
+      </w:r>
+      <w:r>
+        <w:t>:</w:t>
       </w:r>
     </w:p>
+    <w:tbl>
+      <w:tblPr>
+        <w:tblStyle w:val="TableGrid"/>
+        <w:tblW w:w="0" w:type="auto"/>
+        <w:tblLook w:val="04A0" w:firstRow="1" w:lastRow="0" w:firstColumn="1" w:lastColumn="0" w:noHBand="0" w:noVBand="1"/>
+      </w:tblPr>
+      <w:tblGrid>
+        <w:gridCol w:w="976"/>
+        <w:gridCol w:w="989"/>
+        <w:gridCol w:w="1292"/>
+        <w:gridCol w:w="1058"/>
+        <w:gridCol w:w="1133"/>
+        <w:gridCol w:w="1117"/>
+        <w:gridCol w:w="1129"/>
+      </w:tblGrid>
+      <w:tr>
+        <w:tc>
+          <w:tcPr>
+            <w:tcW w:w="976" w:type="dxa"/>
+            <w:shd w:val="clear" w:color="auto" w:fill="D9D9D9" w:themeFill="background1" w:themeFillShade="D9"/>
+          </w:tcPr>
+          <w:p>
+            <w:pPr>
+              <w:spacing w:before="20" w:after="20"/>
+              <w:jc w:val="center"/>
+              <w:rPr>
+                <w:b/>
+                <w:noProof/>
+              </w:rPr>
+            </w:pPr>
+            <w:r>
+              <w:rPr>
+                <w:b/>
+                <w:noProof/>
+              </w:rPr>
+              <w:t>Monday</w:t>
+            </w:r>
+          </w:p>
+        </w:tc>
+        <w:tc>
+          <w:tcPr>
+            <w:tcW w:w="989" w:type="dxa"/>
+            <w:tcBorders>
+              <w:bottom w:val="single" w:sz="4" w:space="0" w:color="auto"/>
+            </w:tcBorders>
+            <w:shd w:val="clear" w:color="auto" w:fill="D9D9D9" w:themeFill="background1" w:themeFillShade="D9"/>
+          </w:tcPr>
+          <w:p>
+            <w:pPr>
+              <w:spacing w:before="20" w:after="20"/>
+              <w:jc w:val="center"/>
+              <w:rPr>
+                <w:b/>
+                <w:noProof/>
+              </w:rPr>
+            </w:pPr>
+            <w:r>
+              <w:rPr>
+                <w:b/>
+                <w:noProof/>
+              </w:rPr>
+              <w:t>Tuesday</w:t>
+            </w:r>
+          </w:p>
+        </w:tc>
+        <w:tc>
+          <w:tcPr>
+            <w:tcW w:w="1292" w:type="dxa"/>
+            <w:tcBorders>
+              <w:bottom w:val="single" w:sz="4" w:space="0" w:color="auto"/>
+            </w:tcBorders>
+            <w:shd w:val="clear" w:color="auto" w:fill="D9D9D9" w:themeFill="background1" w:themeFillShade="D9"/>
+          </w:tcPr>
+          <w:p>
+            <w:pPr>
+              <w:spacing w:before="20" w:after="20"/>
+              <w:jc w:val="center"/>
+              <w:rPr>
+                <w:b/>
+                <w:noProof/>
+              </w:rPr>
+            </w:pPr>
+            <w:r>
+              <w:rPr>
+                <w:b/>
+                <w:noProof/>
+              </w:rPr>
+              <w:t>Wednesday</w:t>
+            </w:r>
+          </w:p>
+        </w:tc>
+        <w:tc>
+          <w:tcPr>
+            <w:tcW w:w="1058" w:type="dxa"/>
+            <w:tcBorders>
+              <w:bottom w:val="single" w:sz="4" w:space="0" w:color="auto"/>
+            </w:tcBorders>
+            <w:shd w:val="clear" w:color="auto" w:fill="D9D9D9" w:themeFill="background1" w:themeFillShade="D9"/>
+          </w:tcPr>
+          <w:p>
+            <w:pPr>
+              <w:spacing w:before="20" w:after="20"/>
+              <w:jc w:val="center"/>
+              <w:rPr>
+                <w:b/>
+                <w:noProof/>
+              </w:rPr>
+            </w:pPr>
+            <w:r>
+              <w:rPr>
+                <w:b/>
+                <w:noProof/>
+              </w:rPr>
+              <w:t>Thursday</w:t>
+            </w:r>
+          </w:p>
+        </w:tc>
+        <w:tc>
+          <w:tcPr>
+            <w:tcW w:w="1133" w:type="dxa"/>
+            <w:tcBorders>
+              <w:bottom w:val="single" w:sz="4" w:space="0" w:color="auto"/>
+            </w:tcBorders>
+            <w:shd w:val="clear" w:color="auto" w:fill="D9D9D9" w:themeFill="background1" w:themeFillShade="D9"/>
+          </w:tcPr>
+          <w:p>
+            <w:pPr>
+              <w:spacing w:before="20" w:after="20"/>
+              <w:jc w:val="center"/>
+              <w:rPr>
+                <w:b/>
+                <w:noProof/>
+              </w:rPr>
+            </w:pPr>
+            <w:r>
+              <w:rPr>
+                <w:b/>
+                <w:noProof/>
+              </w:rPr>
+              <w:t>Friday</w:t>
+            </w:r>
+          </w:p>
+        </w:tc>
+        <w:tc>
+          <w:tcPr>
+            <w:tcW w:w="1117" w:type="dxa"/>
+            <w:tcBorders>
+              <w:bottom w:val="single" w:sz="4" w:space="0" w:color="auto"/>
+            </w:tcBorders>
+            <w:shd w:val="clear" w:color="auto" w:fill="D9D9D9" w:themeFill="background1" w:themeFillShade="D9"/>
+          </w:tcPr>
+          <w:p>
+            <w:pPr>
+              <w:spacing w:before="20" w:after="20"/>
+              <w:jc w:val="center"/>
+              <w:rPr>
+                <w:b/>
+                <w:noProof/>
+              </w:rPr>
+            </w:pPr>
+            <w:r>
+              <w:rPr>
+                <w:b/>
+                <w:noProof/>
+              </w:rPr>
+              <w:t>Saturday</w:t>
+            </w:r>
+          </w:p>
+        </w:tc>
+        <w:tc>
+          <w:tcPr>
+            <w:tcW w:w="1129" w:type="dxa"/>
+            <w:tcBorders>
+              <w:bottom w:val="single" w:sz="4" w:space="0" w:color="auto"/>
+            </w:tcBorders>
+            <w:shd w:val="clear" w:color="auto" w:fill="D9D9D9" w:themeFill="background1" w:themeFillShade="D9"/>
+          </w:tcPr>
+          <w:p>
+            <w:pPr>
+              <w:spacing w:before="20" w:after="20"/>
+              <w:jc w:val="center"/>
+              <w:rPr>
+                <w:b/>
+                <w:noProof/>
+              </w:rPr>
+            </w:pPr>
+            <w:r>
+              <w:rPr>
+                <w:b/>
+                <w:noProof/>
+              </w:rPr>
+              <w:t>Sunday</w:t>
+            </w:r>
+          </w:p>
+        </w:tc>
+      </w:tr>
+      <w:tr>
+        <w:tc>
+          <w:tcPr>
+            <w:tcW w:w="976" w:type="dxa"/>
+            <w:shd w:val="clear" w:color="auto" w:fill="FFFFFF" w:themeFill="background1"/>
+          </w:tcPr>
+          <w:p>
+            <w:pPr>
+              <w:spacing w:before="20" w:after="20"/>
+              <w:jc w:val="center"/>
+              <w:rPr>
+                <w:bCs/>
+              </w:rPr>
+            </w:pPr>
+            <w:r>
+              <w:rPr>
+                <w:bCs/>
+              </w:rPr>
+              <w:t>12</w:t>
+            </w:r>
+          </w:p>
+        </w:tc>
+        <w:tc>
+          <w:tcPr>
+            <w:tcW w:w="989" w:type="dxa"/>
+            <w:tcBorders>
+              <w:top w:val="single" w:sz="4" w:space="0" w:color="auto"/>
+            </w:tcBorders>
+          </w:tcPr>
+          <w:p>
+            <w:pPr>
+              <w:spacing w:before="20" w:after="20"/>
+              <w:jc w:val="center"/>
+            </w:pPr>
+            <w:r>
+              <w:t>12</w:t>
+            </w:r>
+          </w:p>
+        </w:tc>
+        <w:tc>
+          <w:tcPr>
+            <w:tcW w:w="1292" w:type="dxa"/>
+            <w:tcBorders>
+              <w:top w:val="single" w:sz="4" w:space="0" w:color="auto"/>
+            </w:tcBorders>
+          </w:tcPr>
+          <w:p>
+            <w:pPr>
+              <w:spacing w:before="20" w:after="20"/>
+              <w:jc w:val="center"/>
+            </w:pPr>
+            <w:r>
+              <w:t>14</w:t>
+            </w:r>
+          </w:p>
+        </w:tc>
+        <w:tc>
+          <w:tcPr>
+            <w:tcW w:w="1058" w:type="dxa"/>
+            <w:tcBorders>
+              <w:top w:val="single" w:sz="4" w:space="0" w:color="auto"/>
+            </w:tcBorders>
+            <w:shd w:val="clear" w:color="auto" w:fill="auto"/>
+          </w:tcPr>
+          <w:p>
+            <w:pPr>
+              <w:spacing w:before="20" w:after="20"/>
+              <w:jc w:val="center"/>
+            </w:pPr>
+            <w:r>
+              <w:t>14</w:t>
+            </w:r>
+          </w:p>
+        </w:tc>
+        <w:tc>
+          <w:tcPr>
+            <w:tcW w:w="1133" w:type="dxa"/>
+            <w:tcBorders>
+              <w:top w:val="single" w:sz="4" w:space="0" w:color="auto"/>
+            </w:tcBorders>
+          </w:tcPr>
+          <w:p>
+            <w:pPr>
+              <w:spacing w:before="20" w:after="20"/>
+              <w:jc w:val="center"/>
+            </w:pPr>
+            <w:r>
+              <w:t>12</w:t>
+            </w:r>
+          </w:p>
+        </w:tc>
+        <w:tc>
+          <w:tcPr>
+            <w:tcW w:w="1117" w:type="dxa"/>
+            <w:tcBorders>
+              <w:top w:val="single" w:sz="4" w:space="0" w:color="auto"/>
+            </w:tcBorders>
+          </w:tcPr>
+          <w:p>
+            <w:pPr>
+              <w:spacing w:before="20" w:after="20"/>
+              <w:jc w:val="center"/>
+            </w:pPr>
+            <w:r>
+              <w:t>16</w:t>
+            </w:r>
+          </w:p>
+        </w:tc>
+        <w:tc>
+          <w:tcPr>
+            <w:tcW w:w="1129" w:type="dxa"/>
+            <w:tcBorders>
+              <w:top w:val="single" w:sz="4" w:space="0" w:color="auto"/>
+            </w:tcBorders>
+          </w:tcPr>
+          <w:p>
+            <w:pPr>
+              <w:spacing w:before="20" w:after="20"/>
+              <w:jc w:val="center"/>
+            </w:pPr>
+            <w:r>
+              <w:t>16</w:t>
+            </w:r>
+          </w:p>
+        </w:tc>
+      </w:tr>
+    </w:tbl>
     <w:p>
       <w:pPr>
         <w:pStyle w:val="Heading3"/>
@@ -5612,13 +5833,7 @@
         <w:rPr>
           <w:lang w:val="bg-BG"/>
         </w:rPr>
-        <w:t>Пример</w:t>
-      </w:r>
-      <w:r>
-        <w:rPr>
-          <w:lang w:val="bg-BG"/>
-        </w:rPr>
-        <w:t>и</w:t>
+        <w:t>Примери</w:t>
       </w:r>
     </w:p>
     <w:tbl>
@@ -5645,7 +5860,7 @@
       </w:tblGrid>
       <w:tr>
         <w:trPr>
-          <w:trHeight w:val="280"/>
+          <w:trHeight w:val="347"/>
         </w:trPr>
         <w:tc>
           <w:tcPr>
@@ -5834,29 +6049,12 @@
       </w:tr>
       <w:tr>
         <w:trPr>
-          <w:trHeight w:val="533"/>
+          <w:trHeight w:val="320"/>
         </w:trPr>
         <w:tc>
           <w:tcPr>
             <w:tcW w:w="1165" w:type="dxa"/>
           </w:tcPr>
-          <w:p>
-            <w:pPr>
-              <w:spacing w:before="20" w:after="20"/>
-              <w:rPr>
-                <w:rFonts w:ascii="Consolas" w:hAnsi="Consolas"/>
-                <w:noProof/>
-                <w:lang w:val="bg-BG"/>
-              </w:rPr>
-            </w:pPr>
-            <w:r>
-              <w:rPr>
-                <w:rFonts w:ascii="Consolas" w:hAnsi="Consolas"/>
-                <w:noProof/>
-              </w:rPr>
-              <w:t>11</w:t>
-            </w:r>
-          </w:p>
           <w:p>
             <w:pPr>
               <w:spacing w:before="20" w:after="20"/>
@@ -5893,7 +6091,7 @@
                 <w:rFonts w:ascii="Consolas" w:hAnsi="Consolas"/>
                 <w:noProof/>
               </w:rPr>
-              <w:t>open</w:t>
+              <w:t>12</w:t>
             </w:r>
           </w:p>
         </w:tc>
@@ -5926,23 +6124,6 @@
               <w:rPr>
                 <w:rFonts w:ascii="Consolas" w:hAnsi="Consolas"/>
                 <w:noProof/>
-                <w:lang w:val="bg-BG"/>
-              </w:rPr>
-            </w:pPr>
-            <w:r>
-              <w:rPr>
-                <w:rFonts w:ascii="Consolas" w:hAnsi="Consolas"/>
-                <w:noProof/>
-              </w:rPr>
-              <w:t>19</w:t>
-            </w:r>
-          </w:p>
-          <w:p>
-            <w:pPr>
-              <w:spacing w:before="20" w:after="20"/>
-              <w:rPr>
-                <w:rFonts w:ascii="Consolas" w:hAnsi="Consolas"/>
-                <w:noProof/>
               </w:rPr>
             </w:pPr>
             <w:r>
@@ -5973,7 +6154,7 @@
                 <w:rFonts w:ascii="Consolas" w:hAnsi="Consolas"/>
                 <w:noProof/>
               </w:rPr>
-              <w:t>closed</w:t>
+              <w:t>12</w:t>
             </w:r>
           </w:p>
         </w:tc>
@@ -6006,23 +6187,6 @@
               <w:rPr>
                 <w:rFonts w:ascii="Consolas" w:hAnsi="Consolas"/>
                 <w:noProof/>
-                <w:lang w:val="bg-BG"/>
-              </w:rPr>
-            </w:pPr>
-            <w:r>
-              <w:rPr>
-                <w:rFonts w:ascii="Consolas" w:hAnsi="Consolas"/>
-                <w:noProof/>
-              </w:rPr>
-              <w:t>11</w:t>
-            </w:r>
-          </w:p>
-          <w:p>
-            <w:pPr>
-              <w:spacing w:before="20" w:after="20"/>
-              <w:rPr>
-                <w:rFonts w:ascii="Consolas" w:hAnsi="Consolas"/>
-                <w:noProof/>
               </w:rPr>
             </w:pPr>
             <w:r>
@@ -6053,7 +6217,7 @@
                 <w:rFonts w:ascii="Consolas" w:hAnsi="Consolas"/>
                 <w:noProof/>
               </w:rPr>
-              <w:t>closed</w:t>
+              <w:t>16</w:t>
             </w:r>
           </w:p>
         </w:tc>
@@ -13051,7 +13215,7 @@
         <w:rPr>
           <w:lang w:val="bg-BG"/>
         </w:rPr>
-        <w:t>комисионни</w:t>
+        <w:t>комисиони</w:t>
       </w:r>
     </w:p>
     <w:p>
@@ -15370,14 +15534,12 @@
           <w:lang w:val="bg-BG"/>
         </w:rPr>
       </w:pPr>
-      <w:proofErr w:type="spellStart"/>
       <w:r>
         <w:rPr>
           <w:lang w:val="bg-BG"/>
         </w:rPr>
         <w:t>Годзила</w:t>
       </w:r>
-      <w:proofErr w:type="spellEnd"/>
       <w:r>
         <w:rPr>
           <w:lang w:val="bg-BG"/>
@@ -27150,6 +27312,7 @@
     <w:basedOn w:val="DefaultParagraphFont"/>
     <w:link w:val="Heading3"/>
     <w:uiPriority w:val="9"/>
+    <w:qFormat/>
     <w:rsid w:val="00B31A31"/>
     <w:rPr>
       <w:rFonts w:eastAsiaTheme="majorEastAsia" w:cstheme="majorBidi"/>

</xml_diff>

<commit_message>
Added TODOs for the Conditional Statements exercises; Added slides
</commit_message>
<xml_diff>
--- a/Courses/Software-Sciences/Module-1-OOP-New/03.2-Conditional-Statements-Advanced/03.2-Conditional-Statements-Advanced-Exercises.docx
+++ b/Courses/Software-Sciences/Module-1-OOP-New/03.2-Conditional-Statements-Advanced/03.2-Conditional-Statements-Advanced-Exercises.docx
@@ -714,11 +714,6 @@
       </w:r>
     </w:p>
     <w:p>
-      <w:pPr>
-        <w:rPr>
-          <w:lang w:val="bg-BG"/>
-        </w:rPr>
-      </w:pPr>
       <w:r>
         <w:rPr>
           <w:lang w:val="bg-BG"/>
@@ -749,6 +744,23 @@
       </w:r>
       <w:r>
         <w:t>.</w:t>
+      </w:r>
+    </w:p>
+    <w:p/>
+    <w:p>
+      <w:pPr>
+        <w:rPr>
+          <w:lang w:val="bg-BG"/>
+        </w:rPr>
+      </w:pPr>
+      <w:r>
+        <w:t xml:space="preserve">TODO: </w:t>
+      </w:r>
+      <w:r>
+        <w:rPr>
+          <w:lang w:val="bg-BG"/>
+        </w:rPr>
+        <w:t xml:space="preserve">прехвърляне на </w:t>
       </w:r>
     </w:p>
     <w:p>
@@ -756,7 +768,6 @@
         <w:pStyle w:val="Heading2"/>
         <w:rPr>
           <w:noProof/>
-          <w:lang w:val="bg-BG"/>
         </w:rPr>
       </w:pPr>
       <w:r>
@@ -784,6 +795,53 @@
           <w:noProof/>
         </w:rPr>
         <w:t>200</w:t>
+      </w:r>
+    </w:p>
+    <w:p>
+      <w:r>
+        <w:rPr>
+          <w:highlight w:val="yellow"/>
+        </w:rPr>
+        <w:t xml:space="preserve">TODO: </w:t>
+      </w:r>
+      <w:r>
+        <w:rPr>
+          <w:highlight w:val="yellow"/>
+          <w:lang w:val="bg-BG"/>
+        </w:rPr>
+        <w:t>да се премест</w:t>
+      </w:r>
+      <w:r>
+        <w:rPr>
+          <w:highlight w:val="yellow"/>
+          <w:lang w:val="bg-BG"/>
+        </w:rPr>
+        <w:t xml:space="preserve">и задачата в </w:t>
+      </w:r>
+      <w:r>
+        <w:rPr>
+          <w:highlight w:val="yellow"/>
+        </w:rPr>
+        <w:t>Basics</w:t>
+      </w:r>
+      <w:r>
+        <w:rPr>
+          <w:highlight w:val="yellow"/>
+        </w:rPr>
+        <w:t xml:space="preserve"> </w:t>
+      </w:r>
+      <w:r>
+        <w:rPr>
+          <w:highlight w:val="yellow"/>
+          <w:lang w:val="bg-BG"/>
+        </w:rPr>
+        <w:t>темата</w:t>
+      </w:r>
+      <w:r>
+        <w:rPr>
+          <w:highlight w:val="yellow"/>
+        </w:rPr>
+        <w:t>.</w:t>
       </w:r>
     </w:p>
     <w:p>
@@ -2194,6 +2252,7 @@
                 <w:rFonts w:ascii="Consolas" w:hAnsi="Consolas"/>
                 <w:noProof/>
               </w:rPr>
+              <w:lastRenderedPageBreak/>
               <w:t>12</w:t>
             </w:r>
           </w:p>
@@ -2489,7 +2548,6 @@
         <w:rPr>
           <w:lang w:val="bg-BG"/>
         </w:rPr>
-        <w:lastRenderedPageBreak/>
         <w:t>Насоки</w:t>
       </w:r>
     </w:p>
@@ -4959,6 +5017,47 @@
       </w:r>
     </w:p>
     <w:p>
+      <w:r>
+        <w:rPr>
+          <w:highlight w:val="yellow"/>
+        </w:rPr>
+        <w:t xml:space="preserve">TODO: </w:t>
+      </w:r>
+      <w:r>
+        <w:rPr>
+          <w:highlight w:val="yellow"/>
+          <w:lang w:val="bg-BG"/>
+        </w:rPr>
+        <w:t>да се премест</w:t>
+      </w:r>
+      <w:r>
+        <w:rPr>
+          <w:highlight w:val="yellow"/>
+          <w:lang w:val="bg-BG"/>
+        </w:rPr>
+        <w:t xml:space="preserve">и задачата в </w:t>
+      </w:r>
+      <w:r>
+        <w:rPr>
+          <w:highlight w:val="yellow"/>
+        </w:rPr>
+        <w:t xml:space="preserve">Basics </w:t>
+      </w:r>
+      <w:r>
+        <w:rPr>
+          <w:highlight w:val="yellow"/>
+          <w:lang w:val="bg-BG"/>
+        </w:rPr>
+        <w:t>темата</w:t>
+      </w:r>
+      <w:r>
+        <w:rPr>
+          <w:highlight w:val="yellow"/>
+        </w:rPr>
+        <w:t>.</w:t>
+      </w:r>
+    </w:p>
+    <w:p>
       <w:pPr>
         <w:rPr>
           <w:lang w:val="bg-BG"/>
@@ -5454,6 +5553,47 @@
           <w:lang w:val="bg-BG"/>
         </w:rPr>
         <w:t>Билет за кино</w:t>
+      </w:r>
+    </w:p>
+    <w:p>
+      <w:r>
+        <w:rPr>
+          <w:highlight w:val="yellow"/>
+        </w:rPr>
+        <w:t xml:space="preserve">TODO: </w:t>
+      </w:r>
+      <w:r>
+        <w:rPr>
+          <w:highlight w:val="yellow"/>
+          <w:lang w:val="bg-BG"/>
+        </w:rPr>
+        <w:t>да се премест</w:t>
+      </w:r>
+      <w:r>
+        <w:rPr>
+          <w:highlight w:val="yellow"/>
+          <w:lang w:val="bg-BG"/>
+        </w:rPr>
+        <w:t xml:space="preserve">и задачата в </w:t>
+      </w:r>
+      <w:r>
+        <w:rPr>
+          <w:highlight w:val="yellow"/>
+        </w:rPr>
+        <w:t xml:space="preserve">Basics </w:t>
+      </w:r>
+      <w:r>
+        <w:rPr>
+          <w:highlight w:val="yellow"/>
+          <w:lang w:val="bg-BG"/>
+        </w:rPr>
+        <w:t>темата</w:t>
+      </w:r>
+      <w:r>
+        <w:rPr>
+          <w:highlight w:val="yellow"/>
+        </w:rPr>
+        <w:t>.</w:t>
       </w:r>
     </w:p>
     <w:p>
@@ -6241,6 +6381,47 @@
           <w:lang w:val="bg-BG"/>
         </w:rPr>
         <w:t>число</w:t>
+      </w:r>
+    </w:p>
+    <w:p>
+      <w:r>
+        <w:rPr>
+          <w:highlight w:val="yellow"/>
+        </w:rPr>
+        <w:t xml:space="preserve">TODO: </w:t>
+      </w:r>
+      <w:r>
+        <w:rPr>
+          <w:highlight w:val="yellow"/>
+          <w:lang w:val="bg-BG"/>
+        </w:rPr>
+        <w:t>да се премест</w:t>
+      </w:r>
+      <w:r>
+        <w:rPr>
+          <w:highlight w:val="yellow"/>
+          <w:lang w:val="bg-BG"/>
+        </w:rPr>
+        <w:t xml:space="preserve">и задачата в </w:t>
+      </w:r>
+      <w:r>
+        <w:rPr>
+          <w:highlight w:val="yellow"/>
+        </w:rPr>
+        <w:t xml:space="preserve">Basics </w:t>
+      </w:r>
+      <w:r>
+        <w:rPr>
+          <w:highlight w:val="yellow"/>
+          <w:lang w:val="bg-BG"/>
+        </w:rPr>
+        <w:t>темата</w:t>
+      </w:r>
+      <w:r>
+        <w:rPr>
+          <w:highlight w:val="yellow"/>
+        </w:rPr>
+        <w:t>.</w:t>
       </w:r>
     </w:p>
     <w:p>
@@ -7943,6 +8124,7 @@
           <w:b/>
           <w:lang w:val="bg-BG"/>
         </w:rPr>
+        <w:lastRenderedPageBreak/>
         <w:t>Събота</w:t>
       </w:r>
       <w:r>
@@ -8337,7 +8519,6 @@
         <w:rPr>
           <w:lang w:val="bg-BG"/>
         </w:rPr>
-        <w:lastRenderedPageBreak/>
         <w:t>Напишете програма</w:t>
       </w:r>
       <w:r>
@@ -10277,6 +10458,40 @@
       </w:r>
       <w:r>
         <w:t>):</w:t>
+      </w:r>
+    </w:p>
+    <w:p>
+      <w:pPr>
+        <w:rPr>
+          <w:lang w:val="bg-BG"/>
+        </w:rPr>
+      </w:pPr>
+      <w:r>
+        <w:rPr>
+          <w:highlight w:val="yellow"/>
+        </w:rPr>
+        <w:t xml:space="preserve">TODO: </w:t>
+      </w:r>
+      <w:r>
+        <w:rPr>
+          <w:highlight w:val="yellow"/>
+          <w:lang w:val="bg-BG"/>
+        </w:rPr>
+        <w:t xml:space="preserve">грешно изписана променлива: </w:t>
+      </w:r>
+      <w:r>
+        <w:rPr>
+          <w:b/>
+          <w:bCs/>
+          <w:highlight w:val="yellow"/>
+        </w:rPr>
+        <w:t>firstTime</w:t>
+      </w:r>
+      <w:r>
+        <w:rPr>
+          <w:highlight w:val="yellow"/>
+        </w:rPr>
+        <w:t>.</w:t>
       </w:r>
     </w:p>
     <w:p>
@@ -10843,6 +11058,7 @@
           <w:noProof/>
           <w:lang w:eastAsia="bg-BG"/>
         </w:rPr>
+        <w:lastRenderedPageBreak/>
         <w:drawing>
           <wp:inline distT="0" distB="0" distL="0" distR="0" wp14:anchorId="15EF334C" wp14:editId="148F970B">
             <wp:extent cx="2465070" cy="388020"/>
@@ -11086,7 +11302,6 @@
           <w:noProof/>
           <w:lang w:eastAsia="bg-BG"/>
         </w:rPr>
-        <w:lastRenderedPageBreak/>
         <w:drawing>
           <wp:inline distT="0" distB="0" distL="0" distR="0" wp14:anchorId="63A24FD2" wp14:editId="64DD086C">
             <wp:extent cx="3554730" cy="1464113"/>
@@ -14459,7 +14674,51 @@
         <w:t xml:space="preserve">Конвертор за мерни </w:t>
       </w:r>
       <w:r>
+        <w:rPr>
+          <w:lang w:val="bg-BG"/>
+        </w:rPr>
         <w:t>единици</w:t>
+      </w:r>
+    </w:p>
+    <w:p>
+      <w:r>
+        <w:rPr>
+          <w:highlight w:val="yellow"/>
+        </w:rPr>
+        <w:t xml:space="preserve">TODO: </w:t>
+      </w:r>
+      <w:r>
+        <w:rPr>
+          <w:highlight w:val="yellow"/>
+          <w:lang w:val="bg-BG"/>
+        </w:rPr>
+        <w:t>да се премест</w:t>
+      </w:r>
+      <w:r>
+        <w:rPr>
+          <w:highlight w:val="yellow"/>
+          <w:lang w:val="bg-BG"/>
+        </w:rPr>
+        <w:t xml:space="preserve">и задачата в </w:t>
+      </w:r>
+      <w:r>
+        <w:rPr>
+          <w:highlight w:val="yellow"/>
+        </w:rPr>
+        <w:t xml:space="preserve">Basics </w:t>
+      </w:r>
+      <w:r>
+        <w:rPr>
+          <w:highlight w:val="yellow"/>
+          <w:lang w:val="bg-BG"/>
+        </w:rPr>
+        <w:t>темата</w:t>
+      </w:r>
+      <w:r>
+        <w:rPr>
+          <w:highlight w:val="yellow"/>
+        </w:rPr>
+        <w:t>.</w:t>
       </w:r>
     </w:p>
     <w:p>
@@ -19256,7 +19515,7 @@
               <v:stroke joinstyle="miter"/>
               <v:path gradientshapeok="t" o:connecttype="rect"/>
             </v:shapetype>
-            <v:shape id="Text Box 6" o:spid="_x0000_s1026" type="#_x0000_t202" style="position:absolute;margin-left:109.85pt;margin-top:28.05pt;width:40.15pt;height:13pt;z-index:251660288;visibility:visible;mso-wrap-style:square;mso-width-percent:0;mso-height-percent:0;mso-wrap-distance-left:9pt;mso-wrap-distance-top:0;mso-wrap-distance-right:9pt;mso-wrap-distance-bottom:0;mso-position-horizontal:absolute;mso-position-horizontal-relative:text;mso-position-vertical:absolute;mso-position-vertical-relative:text;mso-width-percent:0;mso-height-percent:0;mso-width-relative:page;mso-height-relative:page;v-text-anchor:middle" o:gfxdata="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" filled="f" stroked="f" strokeweight=".5pt">
+            <v:shape id="Text Box 6" o:spid="_x0000_s1026" type="#_x0000_t202" style="position:absolute;margin-left:109.85pt;margin-top:28.05pt;width:40.15pt;height:13pt;z-index:251660288;visibility:visible;mso-wrap-style:square;mso-width-percent:0;mso-height-percent:0;mso-wrap-distance-left:9pt;mso-wrap-distance-top:0;mso-wrap-distance-right:9pt;mso-wrap-distance-bottom:0;mso-position-horizontal:absolute;mso-position-horizontal-relative:text;mso-position-vertical:absolute;mso-position-vertical-relative:text;mso-width-percent:0;mso-height-percent:0;mso-width-relative:page;mso-height-relative:page;v-text-anchor:middle" o:gfxdata="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" filled="f" stroked="f" strokeweight=".5pt">
               <v:textbox inset=".5mm,0,0,0">
                 <w:txbxContent>
                   <w:p>
@@ -20025,7 +20284,7 @@
         </mc:Choice>
         <mc:Fallback>
           <w:pict>
-            <v:shape w14:anchorId="2074F399" id="Text Box 16" o:spid="_x0000_s1027" type="#_x0000_t202" style="position:absolute;margin-left:109pt;margin-top:7pt;width:411.4pt;height:40.45pt;z-index:251657216;visibility:visible;mso-wrap-style:square;mso-width-percent:0;mso-height-percent:0;mso-wrap-distance-left:9pt;mso-wrap-distance-top:0;mso-wrap-distance-right:9pt;mso-wrap-distance-bottom:0;mso-position-horizontal:absolute;mso-position-horizontal-relative:text;mso-position-vertical:absolute;mso-position-vertical-relative:text;mso-width-percent:0;mso-height-percent:0;mso-width-relative:page;mso-height-relative:page;v-text-anchor:top" o:gfxdata="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" filled="f" stroked="f">
+            <v:shape w14:anchorId="2074F399" id="Text Box 16" o:spid="_x0000_s1027" type="#_x0000_t202" style="position:absolute;margin-left:109pt;margin-top:7pt;width:411.4pt;height:40.45pt;z-index:251657216;visibility:visible;mso-wrap-style:square;mso-width-percent:0;mso-height-percent:0;mso-wrap-distance-left:9pt;mso-wrap-distance-top:0;mso-wrap-distance-right:9pt;mso-wrap-distance-bottom:0;mso-position-horizontal:absolute;mso-position-horizontal-relative:text;mso-position-vertical:absolute;mso-position-vertical-relative:text;mso-width-percent:0;mso-height-percent:0;mso-width-relative:page;mso-height-relative:page;v-text-anchor:top" o:gfxdata="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" filled="f" stroked="f">
               <v:textbox inset=".5mm,1.2mm,.5mm,.5mm">
                 <w:txbxContent>
                   <w:p>
@@ -21032,7 +21291,7 @@
         </mc:Choice>
         <mc:Fallback>
           <w:pict>
-            <v:shape w14:anchorId="60DB5C39" id="Text Box 4" o:spid="_x0000_s1028" type="#_x0000_t202" style="position:absolute;margin-left:444.65pt;margin-top:26.95pt;width:70.9pt;height:15.9pt;z-index:251663360;visibility:visible;mso-wrap-style:square;mso-width-percent:0;mso-height-percent:0;mso-wrap-distance-left:9pt;mso-wrap-distance-top:0;mso-wrap-distance-right:9pt;mso-wrap-distance-bottom:0;mso-position-horizontal:absolute;mso-position-horizontal-relative:text;mso-position-vertical:absolute;mso-position-vertical-relative:text;mso-width-percent:0;mso-height-percent:0;mso-width-relative:page;mso-height-relative:page;v-text-anchor:middle" o:gfxdata="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" filled="f" stroked="f" strokeweight=".5pt">
+            <v:shape w14:anchorId="60DB5C39" id="Text Box 4" o:spid="_x0000_s1028" type="#_x0000_t202" style="position:absolute;margin-left:444.65pt;margin-top:26.95pt;width:70.9pt;height:15.9pt;z-index:251663360;visibility:visible;mso-wrap-style:square;mso-width-percent:0;mso-height-percent:0;mso-wrap-distance-left:9pt;mso-wrap-distance-top:0;mso-wrap-distance-right:9pt;mso-wrap-distance-bottom:0;mso-position-horizontal:absolute;mso-position-horizontal-relative:text;mso-position-vertical:absolute;mso-position-vertical-relative:text;mso-width-percent:0;mso-height-percent:0;mso-width-relative:page;mso-height-relative:page;v-text-anchor:middle" o:gfxdata="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" filled="f" stroked="f" strokeweight=".5pt">
               <v:textbox inset="0,0,0,0">
                 <w:txbxContent>
                   <w:p>
@@ -27018,7 +27277,7 @@
   <w:style w:type="paragraph" w:default="1" w:styleId="Normal">
     <w:name w:val="Normal"/>
     <w:qFormat/>
-    <w:rsid w:val="008063E1"/>
+    <w:rsid w:val="00E23970"/>
     <w:pPr>
       <w:spacing w:before="80" w:after="120"/>
     </w:pPr>

</xml_diff>

<commit_message>
Added GUI exercise to "03.2. Conditional Statements - Advanced"
</commit_message>
<xml_diff>
--- a/Courses/Software-Sciences/Module-1-OOP-New/03.2-Conditional-Statements-Advanced/03.2-Conditional-Statements-Advanced-Exercises.docx
+++ b/Courses/Software-Sciences/Module-1-OOP-New/03.2-Conditional-Statements-Advanced/03.2-Conditional-Statements-Advanced-Exercises.docx
@@ -1,6 +1,6 @@
 
 <file path=word/document.xml><?xml version="1.0" encoding="utf-8"?>
-<w:document xmlns:wpc="http://schemas.microsoft.com/office/word/2010/wordprocessingCanvas" xmlns:cx="http://schemas.microsoft.com/office/drawing/2014/chartex" xmlns:cx1="http://schemas.microsoft.com/office/drawing/2015/9/8/chartex" xmlns:cx2="http://schemas.microsoft.com/office/drawing/2015/10/21/chartex" xmlns:cx3="http://schemas.microsoft.com/office/drawing/2016/5/9/chartex" xmlns:cx4="http://schemas.microsoft.com/office/drawing/2016/5/10/chartex" xmlns:cx5="http://schemas.microsoft.com/office/drawing/2016/5/11/chartex" xmlns:cx6="http://schemas.microsoft.com/office/drawing/2016/5/12/chartex" xmlns:cx7="http://schemas.microsoft.com/office/drawing/2016/5/13/chartex" xmlns:cx8="http://schemas.microsoft.com/office/drawing/2016/5/14/chartex" xmlns:mc="http://schemas.openxmlformats.org/markup-compatibility/2006" xmlns:aink="http://schemas.microsoft.com/office/drawing/2016/ink" xmlns:am3d="http://schemas.microsoft.com/office/drawing/2017/model3d" xmlns:o="urn:schemas-microsoft-com:office:office" xmlns:oel="http://schemas.microsoft.com/office/2019/extlst" xmlns:r="http://schemas.openxmlformats.org/officeDocument/2006/relationships" xmlns:m="http://schemas.openxmlformats.org/officeDocument/2006/math" xmlns:v="urn:schemas-microsoft-com:vml" xmlns:wp14="http://schemas.microsoft.com/office/word/2010/wordprocessingDrawing" xmlns:wp="http://schemas.openxmlformats.org/drawingml/2006/wordprocessingDrawing" xmlns:w10="urn:schemas-microsoft-com:office:word" xmlns:w="http://schemas.openxmlformats.org/wordprocessingml/2006/main" xmlns:w14="http://schemas.microsoft.com/office/word/2010/wordml" xmlns:w15="http://schemas.microsoft.com/office/word/2012/wordml" xmlns:w16cex="http://schemas.microsoft.com/office/word/2018/wordml/cex" xmlns:w16cid="http://schemas.microsoft.com/office/word/2016/wordml/cid" xmlns:w16="http://schemas.microsoft.com/office/word/2018/wordml" xmlns:w16sdtdh="http://schemas.microsoft.com/office/word/2020/wordml/sdtdatahash" xmlns:w16se="http://schemas.microsoft.com/office/word/2015/wordml/symex" xmlns:wpg="http://schemas.microsoft.com/office/word/2010/wordprocessingGroup" xmlns:wpi="http://schemas.microsoft.com/office/word/2010/wordprocessingInk" xmlns:wne="http://schemas.microsoft.com/office/word/2006/wordml" xmlns:wps="http://schemas.microsoft.com/office/word/2010/wordprocessingShape" mc:Ignorable="w14 w15 w16se w16cid w16 w16cex w16sdtdh wp14">
+<w:document xmlns:wpc="http://schemas.microsoft.com/office/word/2010/wordprocessingCanvas" xmlns:cx="http://schemas.microsoft.com/office/drawing/2014/chartex" xmlns:cx1="http://schemas.microsoft.com/office/drawing/2015/9/8/chartex" xmlns:cx2="http://schemas.microsoft.com/office/drawing/2015/10/21/chartex" xmlns:cx3="http://schemas.microsoft.com/office/drawing/2016/5/9/chartex" xmlns:cx4="http://schemas.microsoft.com/office/drawing/2016/5/10/chartex" xmlns:cx5="http://schemas.microsoft.com/office/drawing/2016/5/11/chartex" xmlns:cx6="http://schemas.microsoft.com/office/drawing/2016/5/12/chartex" xmlns:cx7="http://schemas.microsoft.com/office/drawing/2016/5/13/chartex" xmlns:cx8="http://schemas.microsoft.com/office/drawing/2016/5/14/chartex" xmlns:mc="http://schemas.openxmlformats.org/markup-compatibility/2006" xmlns:aink="http://schemas.microsoft.com/office/drawing/2016/ink" xmlns:am3d="http://schemas.microsoft.com/office/drawing/2017/model3d" xmlns:o="urn:schemas-microsoft-com:office:office" xmlns:oel="http://schemas.microsoft.com/office/2019/extlst" xmlns:r="http://schemas.openxmlformats.org/officeDocument/2006/relationships" xmlns:m="http://schemas.openxmlformats.org/officeDocument/2006/math" xmlns:v="urn:schemas-microsoft-com:vml" xmlns:wp14="http://schemas.microsoft.com/office/word/2010/wordprocessingDrawing" xmlns:wp="http://schemas.openxmlformats.org/drawingml/2006/wordprocessingDrawing" xmlns:w10="urn:schemas-microsoft-com:office:word" xmlns:w="http://schemas.openxmlformats.org/wordprocessingml/2006/main" xmlns:w14="http://schemas.microsoft.com/office/word/2010/wordml" xmlns:w15="http://schemas.microsoft.com/office/word/2012/wordml" xmlns:w16cex="http://schemas.microsoft.com/office/word/2018/wordml/cex" xmlns:w16cid="http://schemas.microsoft.com/office/word/2016/wordml/cid" xmlns:w16="http://schemas.microsoft.com/office/word/2018/wordml" xmlns:w16du="http://schemas.microsoft.com/office/word/2023/wordml/word16du" xmlns:w16sdtdh="http://schemas.microsoft.com/office/word/2020/wordml/sdtdatahash" xmlns:w16se="http://schemas.microsoft.com/office/word/2015/wordml/symex" xmlns:wpg="http://schemas.microsoft.com/office/word/2010/wordprocessingGroup" xmlns:wpi="http://schemas.microsoft.com/office/word/2010/wordprocessingInk" xmlns:wne="http://schemas.microsoft.com/office/word/2006/wordml" xmlns:wps="http://schemas.microsoft.com/office/word/2010/wordprocessingShape" mc:Ignorable="w14 w15 w16se w16cid w16 w16cex w16sdtdh wp14">
   <w:body>
     <w:p>
       <w:pPr>
@@ -4772,19 +4772,14 @@
       <w:pPr>
         <w:pStyle w:val="Heading2"/>
         <w:rPr>
-          <w:highlight w:val="yellow"/>
-          <w:lang w:val="bg-BG"/>
-        </w:rPr>
-      </w:pPr>
-      <w:r>
-        <w:rPr>
-          <w:highlight w:val="yellow"/>
-        </w:rPr>
+          <w:lang w:val="bg-BG"/>
+        </w:rPr>
+      </w:pPr>
+      <w:r>
         <w:t xml:space="preserve">GUI App – </w:t>
       </w:r>
       <w:r>
         <w:rPr>
-          <w:highlight w:val="yellow"/>
           <w:lang w:val="bg-BG"/>
         </w:rPr>
         <w:t>Квартално магазинче</w:t>
@@ -4793,141 +4788,636 @@
     <w:p>
       <w:pPr>
         <w:rPr>
-          <w:highlight w:val="yellow"/>
-          <w:lang w:val="bg-BG"/>
-        </w:rPr>
-      </w:pPr>
-      <w:r>
-        <w:rPr>
-          <w:highlight w:val="yellow"/>
+          <w:lang w:val="bg-BG"/>
+        </w:rPr>
+      </w:pPr>
+      <w:r>
+        <w:rPr>
           <w:lang w:val="bg-BG"/>
         </w:rPr>
         <w:t xml:space="preserve">Да се реализира предходната задача като </w:t>
       </w:r>
       <w:r>
-        <w:rPr>
-          <w:highlight w:val="yellow"/>
-        </w:rPr>
         <w:t xml:space="preserve">Windows Forms GUI app. </w:t>
       </w:r>
       <w:r>
         <w:rPr>
-          <w:highlight w:val="yellow"/>
-          <w:lang w:val="bg-BG"/>
-        </w:rPr>
-        <w:t>Ето как би могъл да изглежда потребителския интерфейс:</w:t>
+          <w:lang w:val="bg-BG"/>
+        </w:rPr>
+        <w:t>Потребителският интерфейс трябва да изглежда така:</w:t>
       </w:r>
     </w:p>
     <w:p>
       <w:pPr>
         <w:rPr>
           <w:highlight w:val="yellow"/>
-          <w:lang w:val="bg-BG"/>
-        </w:rPr>
-      </w:pPr>
+        </w:rPr>
+      </w:pPr>
+      <w:r>
+        <w:rPr>
+          <w:noProof/>
+          <w:lang w:val="bg-BG"/>
+        </w:rPr>
+        <w:drawing>
+          <wp:inline distT="0" distB="0" distL="0" distR="0" wp14:anchorId="4A1602A9" wp14:editId="4B4D09CC">
+            <wp:extent cx="2462543" cy="2297147"/>
+            <wp:effectExtent l="0" t="0" r="0" b="0"/>
+            <wp:docPr id="30" name="Picture 30" descr="Graphical user interface, application&#10;&#10;Description automatically generated"/>
+            <wp:cNvGraphicFramePr>
+              <a:graphicFrameLocks xmlns:a="http://schemas.openxmlformats.org/drawingml/2006/main" noChangeAspect="1"/>
+            </wp:cNvGraphicFramePr>
+            <a:graphic xmlns:a="http://schemas.openxmlformats.org/drawingml/2006/main">
+              <a:graphicData uri="http://schemas.openxmlformats.org/drawingml/2006/picture">
+                <pic:pic xmlns:pic="http://schemas.openxmlformats.org/drawingml/2006/picture">
+                  <pic:nvPicPr>
+                    <pic:cNvPr id="29" name="Picture 29" descr="Graphical user interface, application&#10;&#10;Description automatically generated"/>
+                    <pic:cNvPicPr/>
+                  </pic:nvPicPr>
+                  <pic:blipFill>
+                    <a:blip r:embed="rId25"/>
+                    <a:stretch>
+                      <a:fillRect/>
+                    </a:stretch>
+                  </pic:blipFill>
+                  <pic:spPr>
+                    <a:xfrm>
+                      <a:off x="0" y="0"/>
+                      <a:ext cx="2482519" cy="2315781"/>
+                    </a:xfrm>
+                    <a:prstGeom prst="rect">
+                      <a:avLst/>
+                    </a:prstGeom>
+                  </pic:spPr>
+                </pic:pic>
+              </a:graphicData>
+            </a:graphic>
+          </wp:inline>
+        </w:drawing>
+      </w:r>
     </w:p>
     <w:p>
       <w:pPr>
-        <w:rPr>
-          <w:highlight w:val="yellow"/>
-          <w:lang w:val="bg-BG"/>
-        </w:rPr>
-      </w:pPr>
+        <w:pStyle w:val="Heading3"/>
+        <w:rPr>
+          <w:lang w:val="bg-BG"/>
+        </w:rPr>
+      </w:pPr>
+      <w:r>
+        <w:rPr>
+          <w:lang w:val="bg-BG"/>
+        </w:rPr>
+        <w:t>Насоки</w:t>
+      </w:r>
     </w:p>
     <w:p>
       <w:pPr>
-        <w:rPr>
-          <w:highlight w:val="yellow"/>
-        </w:rPr>
-      </w:pPr>
-      <w:r>
-        <w:rPr>
-          <w:noProof/>
-          <w:highlight w:val="yellow"/>
-        </w:rPr>
-        <mc:AlternateContent>
-          <mc:Choice Requires="wpi">
-            <w:drawing>
-              <wp:anchor distT="0" distB="0" distL="114300" distR="114300" simplePos="0" relativeHeight="251705344" behindDoc="0" locked="0" layoutInCell="1" allowOverlap="1" wp14:anchorId="7951D683" wp14:editId="419893C6">
-                <wp:simplePos x="0" y="0"/>
-                <wp:positionH relativeFrom="column">
-                  <wp:posOffset>1790700</wp:posOffset>
-                </wp:positionH>
-                <wp:positionV relativeFrom="paragraph">
-                  <wp:posOffset>-610723</wp:posOffset>
-                </wp:positionV>
-                <wp:extent cx="2614930" cy="1469390"/>
-                <wp:effectExtent l="38100" t="38100" r="33020" b="35560"/>
-                <wp:wrapNone/>
-                <wp:docPr id="83" name="Ink 83"/>
-                <wp:cNvGraphicFramePr/>
-                <a:graphic xmlns:a="http://schemas.openxmlformats.org/drawingml/2006/main">
-                  <a:graphicData uri="http://schemas.microsoft.com/office/word/2010/wordprocessingInk">
-                    <w14:contentPart bwMode="auto" r:id="rId25">
-                      <w14:nvContentPartPr>
-                        <w14:cNvContentPartPr/>
-                      </w14:nvContentPartPr>
-                      <w14:xfrm>
-                        <a:off x="0" y="0"/>
-                        <a:ext cx="2614930" cy="1469390"/>
-                      </w14:xfrm>
-                    </w14:contentPart>
-                  </a:graphicData>
-                </a:graphic>
-              </wp:anchor>
-            </w:drawing>
-          </mc:Choice>
-          <mc:Fallback>
-            <w:pict>
-              <v:shapetype w14:anchorId="2EBD16D1" id="_x0000_t75" coordsize="21600,21600" o:spt="75" o:preferrelative="t" path="m@4@5l@4@11@9@11@9@5xe" filled="f" stroked="f">
-                <v:stroke joinstyle="miter"/>
-                <v:formulas>
-                  <v:f eqn="if lineDrawn pixelLineWidth 0"/>
-                  <v:f eqn="sum @0 1 0"/>
-                  <v:f eqn="sum 0 0 @1"/>
-                  <v:f eqn="prod @2 1 2"/>
-                  <v:f eqn="prod @3 21600 pixelWidth"/>
-                  <v:f eqn="prod @3 21600 pixelHeight"/>
-                  <v:f eqn="sum @0 0 1"/>
-                  <v:f eqn="prod @6 1 2"/>
-                  <v:f eqn="prod @7 21600 pixelWidth"/>
-                  <v:f eqn="sum @8 21600 0"/>
-                  <v:f eqn="prod @7 21600 pixelHeight"/>
-                  <v:f eqn="sum @10 21600 0"/>
-                </v:formulas>
-                <v:path o:extrusionok="f" gradientshapeok="t" o:connecttype="rect"/>
-                <o:lock v:ext="edit" aspectratio="t"/>
-              </v:shapetype>
-              <v:shape id="Ink 83" o:spid="_x0000_s1026" type="#_x0000_t75" style="position:absolute;margin-left:140.65pt;margin-top:-48.45pt;width:206.6pt;height:116.4pt;z-index:251705344;visibility:visible;mso-wrap-style:square;mso-wrap-distance-left:9pt;mso-wrap-distance-top:0;mso-wrap-distance-right:9pt;mso-wrap-distance-bottom:0;mso-position-horizontal:absolute;mso-position-horizontal-relative:text;mso-position-vertical:absolute;mso-position-vertical-relative:text" o:gfxdata="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">
-                <v:imagedata r:id="rId26" o:title=""/>
-              </v:shape>
-            </w:pict>
-          </mc:Fallback>
-        </mc:AlternateContent>
-      </w:r>
-      <w:r>
-        <w:rPr>
-          <w:highlight w:val="yellow"/>
-        </w:rPr>
-        <w:t>TODO: screenshot</w:t>
+        <w:pStyle w:val="ListParagraph"/>
+        <w:numPr>
+          <w:ilvl w:val="0"/>
+          <w:numId w:val="15"/>
+        </w:numPr>
+      </w:pPr>
+      <w:r>
+        <w:rPr>
+          <w:lang w:val="bg-BG"/>
+        </w:rPr>
+        <w:t xml:space="preserve">Създайте нов </w:t>
+      </w:r>
+      <w:r>
+        <w:rPr>
+          <w:b/>
+          <w:bCs/>
+        </w:rPr>
+        <w:t xml:space="preserve">Windows Forms </w:t>
+      </w:r>
+      <w:r>
+        <w:rPr>
+          <w:b/>
+          <w:bCs/>
+          <w:lang w:val="bg-BG"/>
+        </w:rPr>
+        <w:t>проект</w:t>
+      </w:r>
+      <w:r>
+        <w:rPr>
+          <w:lang w:val="bg-BG"/>
+        </w:rPr>
+        <w:t xml:space="preserve"> и му задайте </w:t>
+      </w:r>
+      <w:r>
+        <w:rPr>
+          <w:b/>
+          <w:bCs/>
+          <w:lang w:val="bg-BG"/>
+        </w:rPr>
+        <w:t>смислено име</w:t>
+      </w:r>
+      <w:r>
+        <w:t xml:space="preserve">, </w:t>
+      </w:r>
+      <w:r>
+        <w:rPr>
+          <w:lang w:val="bg-BG"/>
+        </w:rPr>
+        <w:t xml:space="preserve">например </w:t>
+      </w:r>
+      <w:r>
+        <w:t>"</w:t>
+      </w:r>
+      <w:r>
+        <w:rPr>
+          <w:rFonts w:ascii="Consolas" w:hAnsi="Consolas" w:cs="Consolas"/>
+          <w:b/>
+          <w:bCs/>
+        </w:rPr>
+        <w:t>SmallShopApp</w:t>
+      </w:r>
+      <w:r>
+        <w:t>"</w:t>
       </w:r>
     </w:p>
     <w:p>
       <w:pPr>
-        <w:rPr>
-          <w:highlight w:val="yellow"/>
-        </w:rPr>
-      </w:pPr>
+        <w:pStyle w:val="ListParagraph"/>
+        <w:numPr>
+          <w:ilvl w:val="0"/>
+          <w:numId w:val="15"/>
+        </w:numPr>
+      </w:pPr>
+      <w:r>
+        <w:rPr>
+          <w:lang w:val="bg-BG"/>
+        </w:rPr>
+        <w:t xml:space="preserve">Променете </w:t>
+      </w:r>
+      <w:r>
+        <w:rPr>
+          <w:b/>
+          <w:bCs/>
+          <w:lang w:val="bg-BG"/>
+        </w:rPr>
+        <w:t>името</w:t>
+      </w:r>
+      <w:r>
+        <w:rPr>
+          <w:lang w:val="bg-BG"/>
+        </w:rPr>
+        <w:t xml:space="preserve"> на формата: </w:t>
+      </w:r>
+      <w:r>
+        <w:t>"</w:t>
+      </w:r>
+      <w:r>
+        <w:rPr>
+          <w:rFonts w:ascii="Consolas" w:hAnsi="Consolas" w:cs="Consolas"/>
+          <w:b/>
+          <w:bCs/>
+        </w:rPr>
+        <w:t>Form1</w:t>
+      </w:r>
+      <w:r>
+        <w:t>" -&gt; "</w:t>
+      </w:r>
+      <w:r>
+        <w:rPr>
+          <w:rFonts w:ascii="Consolas" w:hAnsi="Consolas" w:cs="Consolas"/>
+          <w:b/>
+          <w:bCs/>
+        </w:rPr>
+        <w:t>FormProductsPrice</w:t>
+      </w:r>
+      <w:r>
+        <w:t>"</w:t>
+      </w:r>
     </w:p>
     <w:p>
       <w:pPr>
-        <w:rPr>
-          <w:highlight w:val="yellow"/>
-        </w:rPr>
-      </w:pPr>
+        <w:pStyle w:val="ListParagraph"/>
+        <w:numPr>
+          <w:ilvl w:val="0"/>
+          <w:numId w:val="15"/>
+        </w:numPr>
+      </w:pPr>
+      <w:r>
+        <w:rPr>
+          <w:lang w:val="bg-BG"/>
+        </w:rPr>
+        <w:t xml:space="preserve">Променете </w:t>
+      </w:r>
+      <w:r>
+        <w:rPr>
+          <w:b/>
+          <w:bCs/>
+          <w:lang w:val="bg-BG"/>
+        </w:rPr>
+        <w:t>заглавието</w:t>
+      </w:r>
+      <w:r>
+        <w:rPr>
+          <w:lang w:val="bg-BG"/>
+        </w:rPr>
+        <w:t xml:space="preserve"> на формата: </w:t>
+      </w:r>
+      <w:r>
+        <w:t>"</w:t>
+      </w:r>
+      <w:r>
+        <w:rPr>
+          <w:rFonts w:ascii="Consolas" w:hAnsi="Consolas" w:cs="Consolas"/>
+          <w:b/>
+          <w:bCs/>
+        </w:rPr>
+        <w:t>Form</w:t>
+      </w:r>
+      <w:r>
+        <w:rPr>
+          <w:rFonts w:ascii="Consolas" w:hAnsi="Consolas" w:cs="Consolas"/>
+          <w:b/>
+          <w:bCs/>
+          <w:lang w:val="bg-BG"/>
+        </w:rPr>
+        <w:t xml:space="preserve"> </w:t>
+      </w:r>
+      <w:r>
+        <w:rPr>
+          <w:rFonts w:ascii="Consolas" w:hAnsi="Consolas" w:cs="Consolas"/>
+          <w:b/>
+          <w:bCs/>
+        </w:rPr>
+        <w:t>1</w:t>
+      </w:r>
+      <w:r>
+        <w:t>" -&gt; "</w:t>
+      </w:r>
+      <w:r>
+        <w:rPr>
+          <w:rFonts w:ascii="Consolas" w:hAnsi="Consolas" w:cs="Consolas"/>
+          <w:b/>
+          <w:bCs/>
+        </w:rPr>
+        <w:t>Products Price</w:t>
+      </w:r>
+      <w:r>
+        <w:t>"</w:t>
+      </w:r>
     </w:p>
     <w:p>
       <w:pPr>
+        <w:pStyle w:val="ListParagraph"/>
+        <w:numPr>
+          <w:ilvl w:val="0"/>
+          <w:numId w:val="15"/>
+        </w:numPr>
+      </w:pPr>
+      <w:r>
+        <w:rPr>
+          <w:lang w:val="bg-BG"/>
+        </w:rPr>
+        <w:t xml:space="preserve">Добавете необходимите </w:t>
+      </w:r>
+      <w:r>
+        <w:rPr>
+          <w:b/>
+          <w:bCs/>
+          <w:lang w:val="bg-BG"/>
+        </w:rPr>
+        <w:t>контроли</w:t>
+      </w:r>
+      <w:r>
+        <w:rPr>
+          <w:lang w:val="bg-BG"/>
+        </w:rPr>
+        <w:t>:</w:t>
+      </w:r>
+    </w:p>
+    <w:p>
+      <w:pPr>
+        <w:pStyle w:val="ListParagraph"/>
+        <w:numPr>
+          <w:ilvl w:val="0"/>
+          <w:numId w:val="24"/>
+        </w:numPr>
+      </w:pPr>
+      <w:r>
+        <w:rPr>
+          <w:b/>
+          <w:bCs/>
+          <w:lang w:val="bg-BG"/>
+        </w:rPr>
+        <w:t>четири</w:t>
+      </w:r>
+      <w:r>
+        <w:rPr>
+          <w:lang w:val="bg-BG"/>
+        </w:rPr>
+        <w:t xml:space="preserve"> надписа (</w:t>
+      </w:r>
+      <w:r>
+        <w:t>Label)</w:t>
+      </w:r>
+      <w:r>
+        <w:rPr>
+          <w:lang w:val="bg-BG"/>
+        </w:rPr>
+        <w:t>:</w:t>
+      </w:r>
+    </w:p>
+    <w:p>
+      <w:pPr>
+        <w:pStyle w:val="ListParagraph"/>
+        <w:numPr>
+          <w:ilvl w:val="1"/>
+          <w:numId w:val="24"/>
+        </w:numPr>
+      </w:pPr>
+      <w:r>
+        <w:t>"labelProduct"</w:t>
+      </w:r>
+      <w:r>
+        <w:rPr>
+          <w:lang w:val="bg-BG"/>
+        </w:rPr>
+        <w:t xml:space="preserve"> с текст "</w:t>
+      </w:r>
+      <w:r>
+        <w:t>Product</w:t>
+      </w:r>
+      <w:r>
+        <w:rPr>
+          <w:lang w:val="bg-BG"/>
+        </w:rPr>
+        <w:t>: "</w:t>
+      </w:r>
+    </w:p>
+    <w:p>
+      <w:pPr>
+        <w:pStyle w:val="ListParagraph"/>
+        <w:numPr>
+          <w:ilvl w:val="1"/>
+          <w:numId w:val="24"/>
+        </w:numPr>
+      </w:pPr>
+      <w:r>
+        <w:t>"labelCity"</w:t>
+      </w:r>
+      <w:r>
+        <w:rPr>
+          <w:lang w:val="bg-BG"/>
+        </w:rPr>
+        <w:t xml:space="preserve"> с текст "</w:t>
+      </w:r>
+      <w:r>
+        <w:t>City</w:t>
+      </w:r>
+      <w:r>
+        <w:rPr>
+          <w:lang w:val="bg-BG"/>
+        </w:rPr>
+        <w:t>: "</w:t>
+      </w:r>
+    </w:p>
+    <w:p>
+      <w:pPr>
+        <w:pStyle w:val="ListParagraph"/>
+        <w:numPr>
+          <w:ilvl w:val="1"/>
+          <w:numId w:val="24"/>
+        </w:numPr>
+      </w:pPr>
+      <w:r>
+        <w:lastRenderedPageBreak/>
+        <w:t>"label</w:t>
+      </w:r>
+      <w:r>
+        <w:t>Quantity</w:t>
+      </w:r>
+      <w:r>
+        <w:t>"</w:t>
+      </w:r>
+      <w:r>
+        <w:rPr>
+          <w:lang w:val="bg-BG"/>
+        </w:rPr>
+        <w:t xml:space="preserve"> с текст "</w:t>
+      </w:r>
+      <w:r>
+        <w:t>Quantity</w:t>
+      </w:r>
+      <w:r>
+        <w:rPr>
+          <w:lang w:val="bg-BG"/>
+        </w:rPr>
+        <w:t>: "</w:t>
+      </w:r>
+    </w:p>
+    <w:p>
+      <w:pPr>
+        <w:pStyle w:val="ListParagraph"/>
+        <w:numPr>
+          <w:ilvl w:val="1"/>
+          <w:numId w:val="24"/>
+        </w:numPr>
+      </w:pPr>
+      <w:r>
+        <w:t xml:space="preserve">"labelPrice" </w:t>
+      </w:r>
+      <w:r>
+        <w:rPr>
+          <w:lang w:val="bg-BG"/>
+        </w:rPr>
+        <w:t>с текст "</w:t>
+      </w:r>
+      <w:r>
+        <w:t>Price: "</w:t>
+      </w:r>
+    </w:p>
+    <w:p>
+      <w:pPr>
+        <w:pStyle w:val="ListParagraph"/>
+        <w:numPr>
+          <w:ilvl w:val="0"/>
+          <w:numId w:val="24"/>
+        </w:numPr>
+        <w:rPr>
+          <w:b/>
+          <w:bCs/>
+          <w:lang w:val="bg-BG"/>
+        </w:rPr>
+      </w:pPr>
+      <w:r>
+        <w:rPr>
+          <w:b/>
+          <w:bCs/>
+          <w:lang w:val="bg-BG"/>
+        </w:rPr>
+        <w:t>д</w:t>
+      </w:r>
+      <w:r>
+        <w:rPr>
+          <w:b/>
+          <w:bCs/>
+          <w:lang w:val="bg-BG"/>
+        </w:rPr>
+        <w:t xml:space="preserve">ве </w:t>
+      </w:r>
+      <w:r>
+        <w:rPr>
+          <w:lang w:val="bg-BG"/>
+        </w:rPr>
+        <w:t>падащи менюта (</w:t>
+      </w:r>
+      <w:r>
+        <w:t>ComboBox):</w:t>
+      </w:r>
+    </w:p>
+    <w:p>
+      <w:pPr>
+        <w:pStyle w:val="ListParagraph"/>
+        <w:numPr>
+          <w:ilvl w:val="1"/>
+          <w:numId w:val="24"/>
+        </w:numPr>
+        <w:rPr>
+          <w:lang w:val="bg-BG"/>
+        </w:rPr>
+      </w:pPr>
+      <w:r>
+        <w:t>"</w:t>
+      </w:r>
+      <w:r>
+        <w:t>comboBoxProduct"</w:t>
+      </w:r>
+    </w:p>
+    <w:p>
+      <w:pPr>
+        <w:pStyle w:val="ListParagraph"/>
+        <w:numPr>
+          <w:ilvl w:val="1"/>
+          <w:numId w:val="24"/>
+        </w:numPr>
+        <w:rPr>
+          <w:lang w:val="bg-BG"/>
+        </w:rPr>
+      </w:pPr>
+      <w:r>
+        <w:t>"comboBoxCity"</w:t>
+      </w:r>
+    </w:p>
+    <w:p>
+      <w:pPr>
+        <w:pStyle w:val="ListParagraph"/>
+        <w:numPr>
+          <w:ilvl w:val="0"/>
+          <w:numId w:val="24"/>
+        </w:numPr>
+        <w:rPr>
+          <w:lang w:val="bg-BG"/>
+        </w:rPr>
+      </w:pPr>
+      <w:r>
+        <w:rPr>
+          <w:b/>
+          <w:bCs/>
+          <w:lang w:val="bg-BG"/>
+        </w:rPr>
+        <w:t xml:space="preserve">едно </w:t>
+      </w:r>
+      <w:r>
+        <w:rPr>
+          <w:lang w:val="bg-BG"/>
+        </w:rPr>
+        <w:t>текстово поле (</w:t>
+      </w:r>
+      <w:r>
+        <w:t>TextBox):</w:t>
+      </w:r>
+    </w:p>
+    <w:p>
+      <w:pPr>
+        <w:pStyle w:val="ListParagraph"/>
+        <w:numPr>
+          <w:ilvl w:val="1"/>
+          <w:numId w:val="24"/>
+        </w:numPr>
+        <w:rPr>
+          <w:lang w:val="bg-BG"/>
+        </w:rPr>
+      </w:pPr>
+      <w:r>
+        <w:t>"textBo</w:t>
+      </w:r>
+      <w:r>
+        <w:t>xQuantity</w:t>
+      </w:r>
+      <w:r>
+        <w:t>"</w:t>
+      </w:r>
+    </w:p>
+    <w:p>
+      <w:pPr>
+        <w:pStyle w:val="ListParagraph"/>
+        <w:numPr>
+          <w:ilvl w:val="0"/>
+          <w:numId w:val="24"/>
+        </w:numPr>
+        <w:rPr>
+          <w:lang w:val="bg-BG"/>
+        </w:rPr>
+      </w:pPr>
+      <w:r>
+        <w:rPr>
+          <w:b/>
+          <w:bCs/>
+          <w:lang w:val="bg-BG"/>
+        </w:rPr>
+        <w:t xml:space="preserve">един </w:t>
+      </w:r>
+      <w:r>
+        <w:rPr>
+          <w:lang w:val="bg-BG"/>
+        </w:rPr>
+        <w:t>бутон (</w:t>
+      </w:r>
+      <w:r>
+        <w:t>Button):</w:t>
+      </w:r>
+    </w:p>
+    <w:p>
+      <w:pPr>
+        <w:pStyle w:val="ListParagraph"/>
+        <w:numPr>
+          <w:ilvl w:val="1"/>
+          <w:numId w:val="24"/>
+        </w:numPr>
+        <w:rPr>
+          <w:lang w:val="bg-BG"/>
+        </w:rPr>
+      </w:pPr>
+      <w:r>
+        <w:t>"</w:t>
+      </w:r>
+      <w:r>
+        <w:t xml:space="preserve">buttonCalculate" </w:t>
+      </w:r>
+      <w:r>
+        <w:rPr>
+          <w:lang w:val="bg-BG"/>
+        </w:rPr>
+        <w:t xml:space="preserve">с текст </w:t>
+      </w:r>
+      <w:r>
+        <w:t>"</w:t>
+      </w:r>
+      <w:r>
+        <w:t>Calculate price</w:t>
+      </w:r>
+      <w:r>
+        <w:t>"</w:t>
+      </w:r>
+    </w:p>
+    <w:p>
+      <w:pPr>
+        <w:ind w:firstLine="360"/>
         <w:rPr>
           <w:lang w:val="bg-BG"/>
         </w:rPr>
@@ -4935,56 +5425,511 @@
       <w:r>
         <w:rPr>
           <w:noProof/>
-          <w:highlight w:val="yellow"/>
-          <w:lang w:val="bg-BG"/>
-        </w:rPr>
-        <mc:AlternateContent>
-          <mc:Choice Requires="wpi">
-            <w:drawing>
-              <wp:anchor distT="0" distB="0" distL="114300" distR="114300" simplePos="0" relativeHeight="251708416" behindDoc="0" locked="0" layoutInCell="1" allowOverlap="1" wp14:anchorId="647E60E0" wp14:editId="1CB2A779">
-                <wp:simplePos x="0" y="0"/>
-                <wp:positionH relativeFrom="column">
-                  <wp:posOffset>2002155</wp:posOffset>
-                </wp:positionH>
-                <wp:positionV relativeFrom="paragraph">
-                  <wp:posOffset>-141458</wp:posOffset>
-                </wp:positionV>
-                <wp:extent cx="1897380" cy="330200"/>
-                <wp:effectExtent l="38100" t="38100" r="45720" b="31750"/>
-                <wp:wrapNone/>
-                <wp:docPr id="86" name="Ink 86"/>
-                <wp:cNvGraphicFramePr/>
-                <a:graphic xmlns:a="http://schemas.openxmlformats.org/drawingml/2006/main">
-                  <a:graphicData uri="http://schemas.microsoft.com/office/word/2010/wordprocessingInk">
-                    <w14:contentPart bwMode="auto" r:id="rId27">
-                      <w14:nvContentPartPr>
-                        <w14:cNvContentPartPr/>
-                      </w14:nvContentPartPr>
-                      <w14:xfrm>
-                        <a:off x="0" y="0"/>
-                        <a:ext cx="1897380" cy="330200"/>
-                      </w14:xfrm>
-                    </w14:contentPart>
-                  </a:graphicData>
-                </a:graphic>
-              </wp:anchor>
-            </w:drawing>
-          </mc:Choice>
-          <mc:Fallback>
-            <w:pict>
-              <v:shape w14:anchorId="06D2C7B1" id="Ink 86" o:spid="_x0000_s1026" type="#_x0000_t75" style="position:absolute;margin-left:157.3pt;margin-top:-11.5pt;width:150.1pt;height:26.7pt;z-index:251708416;visibility:visible;mso-wrap-style:square;mso-wrap-distance-left:9pt;mso-wrap-distance-top:0;mso-wrap-distance-right:9pt;mso-wrap-distance-bottom:0;mso-position-horizontal:absolute;mso-position-horizontal-relative:text;mso-position-vertical:absolute;mso-position-vertical-relative:text" o:gfxdata="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">
-                <v:imagedata r:id="rId28" o:title=""/>
-              </v:shape>
-            </w:pict>
-          </mc:Fallback>
-        </mc:AlternateContent>
-      </w:r>
-      <w:r>
-        <w:rPr>
-          <w:highlight w:val="yellow"/>
-          <w:lang w:val="bg-BG"/>
-        </w:rPr>
-        <w:t>Насоки</w:t>
+          <w:lang w:val="bg-BG"/>
+        </w:rPr>
+        <w:drawing>
+          <wp:inline distT="0" distB="0" distL="0" distR="0" wp14:anchorId="7FD72049" wp14:editId="04DE9CAD">
+            <wp:extent cx="2353901" cy="1967440"/>
+            <wp:effectExtent l="0" t="0" r="0" b="1270"/>
+            <wp:docPr id="18" name="Picture 18" descr="Graphical user interface, application&#10;&#10;Description automatically generated"/>
+            <wp:cNvGraphicFramePr>
+              <a:graphicFrameLocks xmlns:a="http://schemas.openxmlformats.org/drawingml/2006/main" noChangeAspect="1"/>
+            </wp:cNvGraphicFramePr>
+            <a:graphic xmlns:a="http://schemas.openxmlformats.org/drawingml/2006/main">
+              <a:graphicData uri="http://schemas.openxmlformats.org/drawingml/2006/picture">
+                <pic:pic xmlns:pic="http://schemas.openxmlformats.org/drawingml/2006/picture">
+                  <pic:nvPicPr>
+                    <pic:cNvPr id="18" name="Picture 18" descr="Graphical user interface, application&#10;&#10;Description automatically generated"/>
+                    <pic:cNvPicPr/>
+                  </pic:nvPicPr>
+                  <pic:blipFill>
+                    <a:blip r:embed="rId26"/>
+                    <a:stretch>
+                      <a:fillRect/>
+                    </a:stretch>
+                  </pic:blipFill>
+                  <pic:spPr>
+                    <a:xfrm>
+                      <a:off x="0" y="0"/>
+                      <a:ext cx="2372419" cy="1982917"/>
+                    </a:xfrm>
+                    <a:prstGeom prst="rect">
+                      <a:avLst/>
+                    </a:prstGeom>
+                  </pic:spPr>
+                </pic:pic>
+              </a:graphicData>
+            </a:graphic>
+          </wp:inline>
+        </w:drawing>
+      </w:r>
+    </w:p>
+    <w:p>
+      <w:pPr>
+        <w:pStyle w:val="ListParagraph"/>
+        <w:numPr>
+          <w:ilvl w:val="0"/>
+          <w:numId w:val="15"/>
+        </w:numPr>
+        <w:spacing w:after="200"/>
+        <w:ind w:left="357" w:hanging="357"/>
+        <w:rPr>
+          <w:lang w:val="bg-BG"/>
+        </w:rPr>
+      </w:pPr>
+      <w:r>
+        <w:rPr>
+          <w:lang w:val="bg-BG"/>
+        </w:rPr>
+        <w:t xml:space="preserve">Добавете възможните </w:t>
+      </w:r>
+      <w:r>
+        <w:rPr>
+          <w:b/>
+          <w:bCs/>
+          <w:lang w:val="bg-BG"/>
+        </w:rPr>
+        <w:t>опции</w:t>
+      </w:r>
+      <w:r>
+        <w:rPr>
+          <w:lang w:val="bg-BG"/>
+        </w:rPr>
+        <w:t xml:space="preserve"> за </w:t>
+      </w:r>
+      <w:r>
+        <w:rPr>
+          <w:b/>
+          <w:bCs/>
+          <w:lang w:val="bg-BG"/>
+        </w:rPr>
+        <w:t>продукти</w:t>
+      </w:r>
+      <w:r>
+        <w:rPr>
+          <w:lang w:val="bg-BG"/>
+        </w:rPr>
+        <w:t xml:space="preserve"> на падащото меню </w:t>
+      </w:r>
+      <w:r>
+        <w:rPr>
+          <w:rFonts w:ascii="Consolas" w:hAnsi="Consolas" w:cs="Consolas"/>
+          <w:b/>
+          <w:bCs/>
+        </w:rPr>
+        <w:t>comboBoxProduct</w:t>
+      </w:r>
+      <w:r>
+        <w:t>:</w:t>
+      </w:r>
+    </w:p>
+    <w:p>
+      <w:pPr>
+        <w:pStyle w:val="ListParagraph"/>
+        <w:spacing w:after="300"/>
+        <w:ind w:left="357"/>
+        <w:rPr>
+          <w:lang w:val="bg-BG"/>
+        </w:rPr>
+      </w:pPr>
+      <w:r>
+        <w:rPr>
+          <w:noProof/>
+          <w:lang w:val="bg-BG"/>
+        </w:rPr>
+        <w:drawing>
+          <wp:inline distT="0" distB="0" distL="0" distR="0" wp14:anchorId="17A709B1" wp14:editId="69188C1A">
+            <wp:extent cx="2562018" cy="1991762"/>
+            <wp:effectExtent l="0" t="0" r="0" b="0"/>
+            <wp:docPr id="15" name="Picture 15" descr="Graphical user interface, text, application&#10;&#10;Description automatically generated"/>
+            <wp:cNvGraphicFramePr>
+              <a:graphicFrameLocks xmlns:a="http://schemas.openxmlformats.org/drawingml/2006/main" noChangeAspect="1"/>
+            </wp:cNvGraphicFramePr>
+            <a:graphic xmlns:a="http://schemas.openxmlformats.org/drawingml/2006/main">
+              <a:graphicData uri="http://schemas.openxmlformats.org/drawingml/2006/picture">
+                <pic:pic xmlns:pic="http://schemas.openxmlformats.org/drawingml/2006/picture">
+                  <pic:nvPicPr>
+                    <pic:cNvPr id="15" name="Picture 15" descr="Graphical user interface, text, application&#10;&#10;Description automatically generated"/>
+                    <pic:cNvPicPr/>
+                  </pic:nvPicPr>
+                  <pic:blipFill>
+                    <a:blip r:embed="rId27"/>
+                    <a:stretch>
+                      <a:fillRect/>
+                    </a:stretch>
+                  </pic:blipFill>
+                  <pic:spPr>
+                    <a:xfrm>
+                      <a:off x="0" y="0"/>
+                      <a:ext cx="2571810" cy="1999375"/>
+                    </a:xfrm>
+                    <a:prstGeom prst="rect">
+                      <a:avLst/>
+                    </a:prstGeom>
+                  </pic:spPr>
+                </pic:pic>
+              </a:graphicData>
+            </a:graphic>
+          </wp:inline>
+        </w:drawing>
+      </w:r>
+    </w:p>
+    <w:p>
+      <w:pPr>
+        <w:pStyle w:val="ListParagraph"/>
+        <w:numPr>
+          <w:ilvl w:val="0"/>
+          <w:numId w:val="15"/>
+        </w:numPr>
+        <w:spacing w:after="200"/>
+        <w:ind w:left="357" w:hanging="357"/>
+        <w:rPr>
+          <w:lang w:val="bg-BG"/>
+        </w:rPr>
+      </w:pPr>
+      <w:r>
+        <w:rPr>
+          <w:lang w:val="bg-BG"/>
+        </w:rPr>
+        <w:t xml:space="preserve">Добавете възможните </w:t>
+      </w:r>
+      <w:r>
+        <w:rPr>
+          <w:b/>
+          <w:bCs/>
+          <w:lang w:val="bg-BG"/>
+        </w:rPr>
+        <w:t>опции</w:t>
+      </w:r>
+      <w:r>
+        <w:rPr>
+          <w:lang w:val="bg-BG"/>
+        </w:rPr>
+        <w:t xml:space="preserve"> за </w:t>
+      </w:r>
+      <w:r>
+        <w:rPr>
+          <w:b/>
+          <w:bCs/>
+          <w:lang w:val="bg-BG"/>
+        </w:rPr>
+        <w:t>град</w:t>
+      </w:r>
+      <w:r>
+        <w:rPr>
+          <w:lang w:val="bg-BG"/>
+        </w:rPr>
+        <w:t xml:space="preserve"> на падащото меню </w:t>
+      </w:r>
+      <w:r>
+        <w:rPr>
+          <w:rFonts w:ascii="Consolas" w:hAnsi="Consolas" w:cs="Consolas"/>
+          <w:b/>
+          <w:bCs/>
+        </w:rPr>
+        <w:t>comboBox</w:t>
+      </w:r>
+      <w:r>
+        <w:rPr>
+          <w:rFonts w:ascii="Consolas" w:hAnsi="Consolas" w:cs="Consolas"/>
+          <w:b/>
+          <w:bCs/>
+        </w:rPr>
+        <w:t>City</w:t>
+      </w:r>
+      <w:r>
+        <w:t>:</w:t>
+      </w:r>
+    </w:p>
+    <w:p>
+      <w:pPr>
+        <w:pStyle w:val="ListParagraph"/>
+        <w:ind w:left="360"/>
+      </w:pPr>
+      <w:r>
+        <w:rPr>
+          <w:noProof/>
+          <w:lang w:val="bg-BG"/>
+        </w:rPr>
+        <w:drawing>
+          <wp:inline distT="0" distB="0" distL="0" distR="0" wp14:anchorId="41E75326" wp14:editId="3CFBDB45">
+            <wp:extent cx="2580237" cy="1614728"/>
+            <wp:effectExtent l="0" t="0" r="0" b="0"/>
+            <wp:docPr id="24" name="Picture 24" descr="Graphical user interface, text, application, chat or text message&#10;&#10;Description automatically generated"/>
+            <wp:cNvGraphicFramePr>
+              <a:graphicFrameLocks xmlns:a="http://schemas.openxmlformats.org/drawingml/2006/main" noChangeAspect="1"/>
+            </wp:cNvGraphicFramePr>
+            <a:graphic xmlns:a="http://schemas.openxmlformats.org/drawingml/2006/main">
+              <a:graphicData uri="http://schemas.openxmlformats.org/drawingml/2006/picture">
+                <pic:pic xmlns:pic="http://schemas.openxmlformats.org/drawingml/2006/picture">
+                  <pic:nvPicPr>
+                    <pic:cNvPr id="24" name="Picture 24" descr="Graphical user interface, text, application, chat or text message&#10;&#10;Description automatically generated"/>
+                    <pic:cNvPicPr/>
+                  </pic:nvPicPr>
+                  <pic:blipFill>
+                    <a:blip r:embed="rId28"/>
+                    <a:stretch>
+                      <a:fillRect/>
+                    </a:stretch>
+                  </pic:blipFill>
+                  <pic:spPr>
+                    <a:xfrm>
+                      <a:off x="0" y="0"/>
+                      <a:ext cx="2612001" cy="1634606"/>
+                    </a:xfrm>
+                    <a:prstGeom prst="rect">
+                      <a:avLst/>
+                    </a:prstGeom>
+                  </pic:spPr>
+                </pic:pic>
+              </a:graphicData>
+            </a:graphic>
+          </wp:inline>
+        </w:drawing>
+      </w:r>
+    </w:p>
+    <w:p>
+      <w:pPr>
+        <w:pStyle w:val="ListParagraph"/>
+        <w:numPr>
+          <w:ilvl w:val="0"/>
+          <w:numId w:val="15"/>
+        </w:numPr>
+        <w:spacing w:after="200"/>
+        <w:ind w:left="357" w:hanging="357"/>
+        <w:rPr>
+          <w:lang w:val="bg-BG"/>
+        </w:rPr>
+      </w:pPr>
+      <w:r>
+        <w:rPr>
+          <w:lang w:val="bg-BG"/>
+        </w:rPr>
+        <w:t xml:space="preserve">Добавете </w:t>
+      </w:r>
+      <w:r>
+        <w:rPr>
+          <w:b/>
+          <w:bCs/>
+          <w:lang w:val="bg-BG"/>
+        </w:rPr>
+        <w:t>метод-обработчик</w:t>
+      </w:r>
+      <w:r>
+        <w:rPr>
+          <w:b/>
+          <w:bCs/>
+          <w:lang w:val="bg-BG"/>
+        </w:rPr>
+        <w:t xml:space="preserve"> </w:t>
+      </w:r>
+      <w:r>
+        <w:rPr>
+          <w:lang w:val="bg-BG"/>
+        </w:rPr>
+        <w:t xml:space="preserve">на бутона </w:t>
+      </w:r>
+      <w:r>
+        <w:rPr>
+          <w:rFonts w:ascii="Consolas" w:hAnsi="Consolas" w:cs="Consolas"/>
+          <w:b/>
+          <w:bCs/>
+        </w:rPr>
+        <w:t>buttonCalculate</w:t>
+      </w:r>
+      <w:r>
+        <w:rPr>
+          <w:b/>
+          <w:bCs/>
+        </w:rPr>
+        <w:t xml:space="preserve"> </w:t>
+      </w:r>
+      <w:r>
+        <w:rPr>
+          <w:lang w:val="bg-BG"/>
+        </w:rPr>
+        <w:t xml:space="preserve">при събитието </w:t>
+      </w:r>
+      <w:r>
+        <w:rPr>
+          <w:b/>
+          <w:bCs/>
+        </w:rPr>
+        <w:t>Click</w:t>
+      </w:r>
+      <w:r>
+        <w:t>:</w:t>
+      </w:r>
+    </w:p>
+    <w:p>
+      <w:pPr>
+        <w:pStyle w:val="ListParagraph"/>
+        <w:spacing w:after="200"/>
+        <w:ind w:left="357"/>
+      </w:pPr>
+      <w:r>
+        <w:rPr>
+          <w:noProof/>
+          <w:lang w:val="bg-BG"/>
+        </w:rPr>
+        <w:lastRenderedPageBreak/>
+        <w:drawing>
+          <wp:inline distT="0" distB="0" distL="0" distR="0" wp14:anchorId="588E9518" wp14:editId="0E7C8763">
+            <wp:extent cx="5142368" cy="1935629"/>
+            <wp:effectExtent l="12700" t="12700" r="13970" b="7620"/>
+            <wp:docPr id="27" name="Picture 27" descr="Graphical user interface, text, application&#10;&#10;Description automatically generated"/>
+            <wp:cNvGraphicFramePr>
+              <a:graphicFrameLocks xmlns:a="http://schemas.openxmlformats.org/drawingml/2006/main" noChangeAspect="1"/>
+            </wp:cNvGraphicFramePr>
+            <a:graphic xmlns:a="http://schemas.openxmlformats.org/drawingml/2006/main">
+              <a:graphicData uri="http://schemas.openxmlformats.org/drawingml/2006/picture">
+                <pic:pic xmlns:pic="http://schemas.openxmlformats.org/drawingml/2006/picture">
+                  <pic:nvPicPr>
+                    <pic:cNvPr id="27" name="Picture 27" descr="Graphical user interface, text, application&#10;&#10;Description automatically generated"/>
+                    <pic:cNvPicPr/>
+                  </pic:nvPicPr>
+                  <pic:blipFill>
+                    <a:blip r:embed="rId29"/>
+                    <a:stretch>
+                      <a:fillRect/>
+                    </a:stretch>
+                  </pic:blipFill>
+                  <pic:spPr>
+                    <a:xfrm>
+                      <a:off x="0" y="0"/>
+                      <a:ext cx="5175252" cy="1948007"/>
+                    </a:xfrm>
+                    <a:prstGeom prst="rect">
+                      <a:avLst/>
+                    </a:prstGeom>
+                    <a:ln>
+                      <a:solidFill>
+                        <a:schemeClr val="bg1">
+                          <a:lumMod val="75000"/>
+                        </a:schemeClr>
+                      </a:solidFill>
+                    </a:ln>
+                  </pic:spPr>
+                </pic:pic>
+              </a:graphicData>
+            </a:graphic>
+          </wp:inline>
+        </w:drawing>
+      </w:r>
+    </w:p>
+    <w:p>
+      <w:pPr>
+        <w:pStyle w:val="ListParagraph"/>
+        <w:ind w:left="360"/>
+        <w:rPr>
+          <w:lang w:val="bg-BG"/>
+        </w:rPr>
+      </w:pPr>
+    </w:p>
+    <w:p>
+      <w:pPr>
+        <w:pStyle w:val="ListParagraph"/>
+        <w:numPr>
+          <w:ilvl w:val="0"/>
+          <w:numId w:val="15"/>
+        </w:numPr>
+        <w:spacing w:after="200"/>
+        <w:ind w:left="357" w:hanging="357"/>
+        <w:rPr>
+          <w:lang w:val="bg-BG"/>
+        </w:rPr>
+      </w:pPr>
+      <w:r>
+        <w:rPr>
+          <w:b/>
+          <w:bCs/>
+          <w:lang w:val="bg-BG"/>
+        </w:rPr>
+        <w:t>Стартирайте</w:t>
+      </w:r>
+      <w:r>
+        <w:rPr>
+          <w:lang w:val="bg-BG"/>
+        </w:rPr>
+        <w:t xml:space="preserve"> приложението с </w:t>
+      </w:r>
+      <w:r>
+        <w:rPr>
+          <w:b/>
+          <w:bCs/>
+        </w:rPr>
+        <w:t>[Ctrl + f5]</w:t>
+      </w:r>
+      <w:r>
+        <w:t xml:space="preserve"> </w:t>
+      </w:r>
+      <w:r>
+        <w:rPr>
+          <w:lang w:val="bg-BG"/>
+        </w:rPr>
+        <w:t xml:space="preserve">и го </w:t>
+      </w:r>
+      <w:r>
+        <w:rPr>
+          <w:b/>
+          <w:bCs/>
+          <w:lang w:val="bg-BG"/>
+        </w:rPr>
+        <w:t>тествайте</w:t>
+      </w:r>
+      <w:r>
+        <w:t>:</w:t>
+      </w:r>
+    </w:p>
+    <w:p>
+      <w:pPr>
+        <w:pStyle w:val="ListParagraph"/>
+        <w:spacing w:after="200"/>
+        <w:ind w:left="357"/>
+        <w:rPr>
+          <w:lang w:val="bg-BG"/>
+        </w:rPr>
+      </w:pPr>
+      <w:r>
+        <w:rPr>
+          <w:noProof/>
+          <w:lang w:val="bg-BG"/>
+        </w:rPr>
+        <w:drawing>
+          <wp:inline distT="0" distB="0" distL="0" distR="0" wp14:anchorId="7BACE4ED" wp14:editId="1D9841B1">
+            <wp:extent cx="2236206" cy="2086013"/>
+            <wp:effectExtent l="0" t="0" r="0" b="0"/>
+            <wp:docPr id="29" name="Picture 29" descr="Graphical user interface, application&#10;&#10;Description automatically generated"/>
+            <wp:cNvGraphicFramePr>
+              <a:graphicFrameLocks xmlns:a="http://schemas.openxmlformats.org/drawingml/2006/main" noChangeAspect="1"/>
+            </wp:cNvGraphicFramePr>
+            <a:graphic xmlns:a="http://schemas.openxmlformats.org/drawingml/2006/main">
+              <a:graphicData uri="http://schemas.openxmlformats.org/drawingml/2006/picture">
+                <pic:pic xmlns:pic="http://schemas.openxmlformats.org/drawingml/2006/picture">
+                  <pic:nvPicPr>
+                    <pic:cNvPr id="29" name="Picture 29" descr="Graphical user interface, application&#10;&#10;Description automatically generated"/>
+                    <pic:cNvPicPr/>
+                  </pic:nvPicPr>
+                  <pic:blipFill>
+                    <a:blip r:embed="rId25"/>
+                    <a:stretch>
+                      <a:fillRect/>
+                    </a:stretch>
+                  </pic:blipFill>
+                  <pic:spPr>
+                    <a:xfrm>
+                      <a:off x="0" y="0"/>
+                      <a:ext cx="2246842" cy="2095934"/>
+                    </a:xfrm>
+                    <a:prstGeom prst="rect">
+                      <a:avLst/>
+                    </a:prstGeom>
+                  </pic:spPr>
+                </pic:pic>
+              </a:graphicData>
+            </a:graphic>
+          </wp:inline>
+        </w:drawing>
       </w:r>
     </w:p>
     <w:p>
@@ -5818,7 +6763,6 @@
         <w:rPr>
           <w:lang w:val="bg-BG"/>
         </w:rPr>
-        <w:lastRenderedPageBreak/>
         <w:t>Напишете програма</w:t>
       </w:r>
       <w:r>
@@ -6319,6 +7263,7 @@
                 <w:b/>
                 <w:lang w:val="bg-BG"/>
               </w:rPr>
+              <w:lastRenderedPageBreak/>
               <w:t>Вход</w:t>
             </w:r>
           </w:p>
@@ -6435,6 +7380,7 @@
                 <w:rFonts w:ascii="Consolas" w:hAnsi="Consolas"/>
                 <w:noProof/>
               </w:rPr>
+              <w:lastRenderedPageBreak/>
               <w:t>apple</w:t>
             </w:r>
           </w:p>
@@ -6952,7 +7898,7 @@
                     <pic:cNvPicPr/>
                   </pic:nvPicPr>
                   <pic:blipFill>
-                    <a:blip r:embed="rId29"/>
+                    <a:blip r:embed="rId30"/>
                     <a:stretch>
                       <a:fillRect/>
                     </a:stretch>
@@ -7048,7 +7994,7 @@
                     <pic:cNvPicPr/>
                   </pic:nvPicPr>
                   <pic:blipFill>
-                    <a:blip r:embed="rId30"/>
+                    <a:blip r:embed="rId31"/>
                     <a:stretch>
                       <a:fillRect/>
                     </a:stretch>
@@ -7172,7 +8118,7 @@
                     <pic:cNvPicPr/>
                   </pic:nvPicPr>
                   <pic:blipFill>
-                    <a:blip r:embed="rId31"/>
+                    <a:blip r:embed="rId32"/>
                     <a:stretch>
                       <a:fillRect/>
                     </a:stretch>
@@ -7316,7 +8262,6 @@
           <w:noProof/>
           <w:lang w:val="bg-BG"/>
         </w:rPr>
-        <w:lastRenderedPageBreak/>
         <w:drawing>
           <wp:inline distT="0" distB="0" distL="0" distR="0" wp14:anchorId="6E01DF3A" wp14:editId="1ECB2BB4">
             <wp:extent cx="3301200" cy="3268800"/>
@@ -7333,7 +8278,7 @@
                     <pic:cNvPicPr/>
                   </pic:nvPicPr>
                   <pic:blipFill>
-                    <a:blip r:embed="rId32"/>
+                    <a:blip r:embed="rId33"/>
                     <a:stretch>
                       <a:fillRect/>
                     </a:stretch>
@@ -7407,6 +8352,7 @@
         <w:rPr>
           <w:lang w:val="bg-BG"/>
         </w:rPr>
+        <w:lastRenderedPageBreak/>
         <w:t xml:space="preserve">Сумиране на секунди </w:t>
       </w:r>
     </w:p>
@@ -8355,7 +9301,7 @@
                     <pic:cNvPicPr/>
                   </pic:nvPicPr>
                   <pic:blipFill>
-                    <a:blip r:embed="rId33"/>
+                    <a:blip r:embed="rId34"/>
                     <a:stretch>
                       <a:fillRect/>
                     </a:stretch>
@@ -8452,7 +9398,7 @@
                     <pic:cNvPicPr/>
                   </pic:nvPicPr>
                   <pic:blipFill>
-                    <a:blip r:embed="rId34"/>
+                    <a:blip r:embed="rId35"/>
                     <a:stretch>
                       <a:fillRect/>
                     </a:stretch>
@@ -8823,14 +9769,7 @@
         <w:rPr>
           <w:lang w:val="bg-BG"/>
         </w:rPr>
-        <w:t xml:space="preserve">което са останалите </w:t>
-      </w:r>
-      <w:r>
-        <w:rPr>
-          <w:lang w:val="bg-BG"/>
-        </w:rPr>
-        <w:lastRenderedPageBreak/>
-        <w:t>секунди</w:t>
+        <w:t>което са останалите секунди</w:t>
       </w:r>
       <w:r>
         <w:t xml:space="preserve">. </w:t>
@@ -8990,7 +9929,7 @@
                     <pic:cNvPicPr/>
                   </pic:nvPicPr>
                   <pic:blipFill>
-                    <a:blip r:embed="rId35"/>
+                    <a:blip r:embed="rId36"/>
                     <a:stretch>
                       <a:fillRect/>
                     </a:stretch>
@@ -9609,6 +10548,7 @@
         <w:rPr>
           <w:lang w:val="bg-BG"/>
         </w:rPr>
+        <w:lastRenderedPageBreak/>
         <w:t xml:space="preserve">Допълнителни бонус точки </w:t>
       </w:r>
       <w:r>
@@ -11106,7 +12046,6 @@
         <w:rPr>
           <w:lang w:val="bg-BG"/>
         </w:rPr>
-        <w:lastRenderedPageBreak/>
         <w:t xml:space="preserve">Принтирайте </w:t>
       </w:r>
       <w:r>
@@ -11955,6 +12894,7 @@
         <w:rPr>
           <w:lang w:val="bg-BG"/>
         </w:rPr>
+        <w:lastRenderedPageBreak/>
         <w:t>Пример</w:t>
       </w:r>
       <w:r>
@@ -13252,7 +14192,6 @@
         <w:rPr>
           <w:lang w:val="bg-BG"/>
         </w:rPr>
-        <w:lastRenderedPageBreak/>
         <w:t xml:space="preserve">Ако парите за декора и дрехите са </w:t>
       </w:r>
       <w:r>
@@ -14164,6 +15103,7 @@
                 <w:color w:val="00000A"/>
                 <w:lang w:val="bg-BG"/>
               </w:rPr>
+              <w:lastRenderedPageBreak/>
               <w:t>Обща сума за филма</w:t>
             </w:r>
             <w:r>
@@ -14225,6 +15165,7 @@
                 <w:noProof/>
                 <w:color w:val="00000A"/>
               </w:rPr>
+              <w:lastRenderedPageBreak/>
               <w:t>9587.88</w:t>
             </w:r>
           </w:p>
@@ -15435,7 +16376,6 @@
           <w:b/>
           <w:lang w:val="bg-BG"/>
         </w:rPr>
-        <w:lastRenderedPageBreak/>
         <w:t>Брой цветя</w:t>
       </w:r>
       <w:r>
@@ -16205,6 +17145,7 @@
                 <w:b/>
                 <w:lang w:val="bg-BG"/>
               </w:rPr>
+              <w:lastRenderedPageBreak/>
               <w:t>Вход</w:t>
             </w:r>
           </w:p>
@@ -16497,8 +17438,8 @@
     </w:tbl>
     <w:p/>
     <w:sectPr>
-      <w:headerReference w:type="default" r:id="rId36"/>
-      <w:footerReference w:type="default" r:id="rId37"/>
+      <w:headerReference w:type="default" r:id="rId37"/>
+      <w:footerReference w:type="default" r:id="rId38"/>
       <w:pgSz w:w="11909" w:h="16834" w:code="9"/>
       <w:pgMar w:top="567" w:right="737" w:bottom="1077" w:left="737" w:header="567" w:footer="794" w:gutter="0"/>
       <w:cols w:space="720"/>
@@ -16509,7 +17450,7 @@
 </file>
 
 <file path=word/endnotes.xml><?xml version="1.0" encoding="utf-8"?>
-<w:endnotes xmlns:wpc="http://schemas.microsoft.com/office/word/2010/wordprocessingCanvas" xmlns:cx="http://schemas.microsoft.com/office/drawing/2014/chartex" xmlns:cx1="http://schemas.microsoft.com/office/drawing/2015/9/8/chartex" xmlns:cx2="http://schemas.microsoft.com/office/drawing/2015/10/21/chartex" xmlns:cx3="http://schemas.microsoft.com/office/drawing/2016/5/9/chartex" xmlns:cx4="http://schemas.microsoft.com/office/drawing/2016/5/10/chartex" xmlns:cx5="http://schemas.microsoft.com/office/drawing/2016/5/11/chartex" xmlns:cx6="http://schemas.microsoft.com/office/drawing/2016/5/12/chartex" xmlns:cx7="http://schemas.microsoft.com/office/drawing/2016/5/13/chartex" xmlns:cx8="http://schemas.microsoft.com/office/drawing/2016/5/14/chartex" xmlns:mc="http://schemas.openxmlformats.org/markup-compatibility/2006" xmlns:aink="http://schemas.microsoft.com/office/drawing/2016/ink" xmlns:am3d="http://schemas.microsoft.com/office/drawing/2017/model3d" xmlns:o="urn:schemas-microsoft-com:office:office" xmlns:oel="http://schemas.microsoft.com/office/2019/extlst" xmlns:r="http://schemas.openxmlformats.org/officeDocument/2006/relationships" xmlns:m="http://schemas.openxmlformats.org/officeDocument/2006/math" xmlns:v="urn:schemas-microsoft-com:vml" xmlns:wp14="http://schemas.microsoft.com/office/word/2010/wordprocessingDrawing" xmlns:wp="http://schemas.openxmlformats.org/drawingml/2006/wordprocessingDrawing" xmlns:w10="urn:schemas-microsoft-com:office:word" xmlns:w="http://schemas.openxmlformats.org/wordprocessingml/2006/main" xmlns:w14="http://schemas.microsoft.com/office/word/2010/wordml" xmlns:w15="http://schemas.microsoft.com/office/word/2012/wordml" xmlns:w16cex="http://schemas.microsoft.com/office/word/2018/wordml/cex" xmlns:w16cid="http://schemas.microsoft.com/office/word/2016/wordml/cid" xmlns:w16="http://schemas.microsoft.com/office/word/2018/wordml" xmlns:w16sdtdh="http://schemas.microsoft.com/office/word/2020/wordml/sdtdatahash" xmlns:w16se="http://schemas.microsoft.com/office/word/2015/wordml/symex" xmlns:wpg="http://schemas.microsoft.com/office/word/2010/wordprocessingGroup" xmlns:wpi="http://schemas.microsoft.com/office/word/2010/wordprocessingInk" xmlns:wne="http://schemas.microsoft.com/office/word/2006/wordml" xmlns:wps="http://schemas.microsoft.com/office/word/2010/wordprocessingShape" mc:Ignorable="w14 w15 w16se w16cid w16 w16cex w16sdtdh wp14">
+<w:endnotes xmlns:wpc="http://schemas.microsoft.com/office/word/2010/wordprocessingCanvas" xmlns:cx="http://schemas.microsoft.com/office/drawing/2014/chartex" xmlns:cx1="http://schemas.microsoft.com/office/drawing/2015/9/8/chartex" xmlns:cx2="http://schemas.microsoft.com/office/drawing/2015/10/21/chartex" xmlns:cx3="http://schemas.microsoft.com/office/drawing/2016/5/9/chartex" xmlns:cx4="http://schemas.microsoft.com/office/drawing/2016/5/10/chartex" xmlns:cx5="http://schemas.microsoft.com/office/drawing/2016/5/11/chartex" xmlns:cx6="http://schemas.microsoft.com/office/drawing/2016/5/12/chartex" xmlns:cx7="http://schemas.microsoft.com/office/drawing/2016/5/13/chartex" xmlns:cx8="http://schemas.microsoft.com/office/drawing/2016/5/14/chartex" xmlns:mc="http://schemas.openxmlformats.org/markup-compatibility/2006" xmlns:aink="http://schemas.microsoft.com/office/drawing/2016/ink" xmlns:am3d="http://schemas.microsoft.com/office/drawing/2017/model3d" xmlns:o="urn:schemas-microsoft-com:office:office" xmlns:oel="http://schemas.microsoft.com/office/2019/extlst" xmlns:r="http://schemas.openxmlformats.org/officeDocument/2006/relationships" xmlns:m="http://schemas.openxmlformats.org/officeDocument/2006/math" xmlns:v="urn:schemas-microsoft-com:vml" xmlns:wp14="http://schemas.microsoft.com/office/word/2010/wordprocessingDrawing" xmlns:wp="http://schemas.openxmlformats.org/drawingml/2006/wordprocessingDrawing" xmlns:w10="urn:schemas-microsoft-com:office:word" xmlns:w="http://schemas.openxmlformats.org/wordprocessingml/2006/main" xmlns:w14="http://schemas.microsoft.com/office/word/2010/wordml" xmlns:w15="http://schemas.microsoft.com/office/word/2012/wordml" xmlns:w16cex="http://schemas.microsoft.com/office/word/2018/wordml/cex" xmlns:w16cid="http://schemas.microsoft.com/office/word/2016/wordml/cid" xmlns:w16="http://schemas.microsoft.com/office/word/2018/wordml" xmlns:w16du="http://schemas.microsoft.com/office/word/2023/wordml/word16du" xmlns:w16sdtdh="http://schemas.microsoft.com/office/word/2020/wordml/sdtdatahash" xmlns:w16se="http://schemas.microsoft.com/office/word/2015/wordml/symex" xmlns:wpg="http://schemas.microsoft.com/office/word/2010/wordprocessingGroup" xmlns:wpi="http://schemas.microsoft.com/office/word/2010/wordprocessingInk" xmlns:wne="http://schemas.microsoft.com/office/word/2006/wordml" xmlns:wps="http://schemas.microsoft.com/office/word/2010/wordprocessingShape" mc:Ignorable="w14 w15 w16se w16cid w16 w16cex w16sdtdh wp14">
   <w:endnote w:type="separator" w:id="-1">
     <w:p>
       <w:pPr>
@@ -16534,7 +17475,7 @@
 </file>
 
 <file path=word/footer1.xml><?xml version="1.0" encoding="utf-8"?>
-<w:ftr xmlns:wpc="http://schemas.microsoft.com/office/word/2010/wordprocessingCanvas" xmlns:cx="http://schemas.microsoft.com/office/drawing/2014/chartex" xmlns:cx1="http://schemas.microsoft.com/office/drawing/2015/9/8/chartex" xmlns:cx2="http://schemas.microsoft.com/office/drawing/2015/10/21/chartex" xmlns:cx3="http://schemas.microsoft.com/office/drawing/2016/5/9/chartex" xmlns:cx4="http://schemas.microsoft.com/office/drawing/2016/5/10/chartex" xmlns:cx5="http://schemas.microsoft.com/office/drawing/2016/5/11/chartex" xmlns:cx6="http://schemas.microsoft.com/office/drawing/2016/5/12/chartex" xmlns:cx7="http://schemas.microsoft.com/office/drawing/2016/5/13/chartex" xmlns:cx8="http://schemas.microsoft.com/office/drawing/2016/5/14/chartex" xmlns:mc="http://schemas.openxmlformats.org/markup-compatibility/2006" xmlns:aink="http://schemas.microsoft.com/office/drawing/2016/ink" xmlns:am3d="http://schemas.microsoft.com/office/drawing/2017/model3d" xmlns:o="urn:schemas-microsoft-com:office:office" xmlns:oel="http://schemas.microsoft.com/office/2019/extlst" xmlns:r="http://schemas.openxmlformats.org/officeDocument/2006/relationships" xmlns:m="http://schemas.openxmlformats.org/officeDocument/2006/math" xmlns:v="urn:schemas-microsoft-com:vml" xmlns:wp14="http://schemas.microsoft.com/office/word/2010/wordprocessingDrawing" xmlns:wp="http://schemas.openxmlformats.org/drawingml/2006/wordprocessingDrawing" xmlns:w10="urn:schemas-microsoft-com:office:word" xmlns:w="http://schemas.openxmlformats.org/wordprocessingml/2006/main" xmlns:w14="http://schemas.microsoft.com/office/word/2010/wordml" xmlns:w15="http://schemas.microsoft.com/office/word/2012/wordml" xmlns:w16cex="http://schemas.microsoft.com/office/word/2018/wordml/cex" xmlns:w16cid="http://schemas.microsoft.com/office/word/2016/wordml/cid" xmlns:w16="http://schemas.microsoft.com/office/word/2018/wordml" xmlns:w16sdtdh="http://schemas.microsoft.com/office/word/2020/wordml/sdtdatahash" xmlns:w16se="http://schemas.microsoft.com/office/word/2015/wordml/symex" xmlns:wpg="http://schemas.microsoft.com/office/word/2010/wordprocessingGroup" xmlns:wpi="http://schemas.microsoft.com/office/word/2010/wordprocessingInk" xmlns:wne="http://schemas.microsoft.com/office/word/2006/wordml" xmlns:wps="http://schemas.microsoft.com/office/word/2010/wordprocessingShape" mc:Ignorable="w14 w15 w16se w16cid w16 w16cex w16sdtdh wp14">
+<w:ftr xmlns:wpc="http://schemas.microsoft.com/office/word/2010/wordprocessingCanvas" xmlns:cx="http://schemas.microsoft.com/office/drawing/2014/chartex" xmlns:cx1="http://schemas.microsoft.com/office/drawing/2015/9/8/chartex" xmlns:cx2="http://schemas.microsoft.com/office/drawing/2015/10/21/chartex" xmlns:cx3="http://schemas.microsoft.com/office/drawing/2016/5/9/chartex" xmlns:cx4="http://schemas.microsoft.com/office/drawing/2016/5/10/chartex" xmlns:cx5="http://schemas.microsoft.com/office/drawing/2016/5/11/chartex" xmlns:cx6="http://schemas.microsoft.com/office/drawing/2016/5/12/chartex" xmlns:cx7="http://schemas.microsoft.com/office/drawing/2016/5/13/chartex" xmlns:cx8="http://schemas.microsoft.com/office/drawing/2016/5/14/chartex" xmlns:mc="http://schemas.openxmlformats.org/markup-compatibility/2006" xmlns:aink="http://schemas.microsoft.com/office/drawing/2016/ink" xmlns:am3d="http://schemas.microsoft.com/office/drawing/2017/model3d" xmlns:o="urn:schemas-microsoft-com:office:office" xmlns:oel="http://schemas.microsoft.com/office/2019/extlst" xmlns:r="http://schemas.openxmlformats.org/officeDocument/2006/relationships" xmlns:m="http://schemas.openxmlformats.org/officeDocument/2006/math" xmlns:v="urn:schemas-microsoft-com:vml" xmlns:wp14="http://schemas.microsoft.com/office/word/2010/wordprocessingDrawing" xmlns:wp="http://schemas.openxmlformats.org/drawingml/2006/wordprocessingDrawing" xmlns:w10="urn:schemas-microsoft-com:office:word" xmlns:w="http://schemas.openxmlformats.org/wordprocessingml/2006/main" xmlns:w14="http://schemas.microsoft.com/office/word/2010/wordml" xmlns:w15="http://schemas.microsoft.com/office/word/2012/wordml" xmlns:w16cex="http://schemas.microsoft.com/office/word/2018/wordml/cex" xmlns:w16cid="http://schemas.microsoft.com/office/word/2016/wordml/cid" xmlns:w16="http://schemas.microsoft.com/office/word/2018/wordml" xmlns:w16du="http://schemas.microsoft.com/office/word/2023/wordml/word16du" xmlns:w16sdtdh="http://schemas.microsoft.com/office/word/2020/wordml/sdtdatahash" xmlns:w16se="http://schemas.microsoft.com/office/word/2015/wordml/symex" xmlns:wpg="http://schemas.microsoft.com/office/word/2010/wordprocessingGroup" xmlns:wpi="http://schemas.microsoft.com/office/word/2010/wordprocessingInk" xmlns:wne="http://schemas.microsoft.com/office/word/2006/wordml" xmlns:wps="http://schemas.microsoft.com/office/word/2010/wordprocessingShape" mc:Ignorable="w14 w15 w16se w16cid w16 w16cex w16sdtdh wp14">
   <w:p>
     <w:pPr>
       <w:pStyle w:val="Footer"/>
@@ -18522,7 +19463,7 @@
 </file>
 
 <file path=word/footnotes.xml><?xml version="1.0" encoding="utf-8"?>
-<w:footnotes xmlns:wpc="http://schemas.microsoft.com/office/word/2010/wordprocessingCanvas" xmlns:cx="http://schemas.microsoft.com/office/drawing/2014/chartex" xmlns:cx1="http://schemas.microsoft.com/office/drawing/2015/9/8/chartex" xmlns:cx2="http://schemas.microsoft.com/office/drawing/2015/10/21/chartex" xmlns:cx3="http://schemas.microsoft.com/office/drawing/2016/5/9/chartex" xmlns:cx4="http://schemas.microsoft.com/office/drawing/2016/5/10/chartex" xmlns:cx5="http://schemas.microsoft.com/office/drawing/2016/5/11/chartex" xmlns:cx6="http://schemas.microsoft.com/office/drawing/2016/5/12/chartex" xmlns:cx7="http://schemas.microsoft.com/office/drawing/2016/5/13/chartex" xmlns:cx8="http://schemas.microsoft.com/office/drawing/2016/5/14/chartex" xmlns:mc="http://schemas.openxmlformats.org/markup-compatibility/2006" xmlns:aink="http://schemas.microsoft.com/office/drawing/2016/ink" xmlns:am3d="http://schemas.microsoft.com/office/drawing/2017/model3d" xmlns:o="urn:schemas-microsoft-com:office:office" xmlns:oel="http://schemas.microsoft.com/office/2019/extlst" xmlns:r="http://schemas.openxmlformats.org/officeDocument/2006/relationships" xmlns:m="http://schemas.openxmlformats.org/officeDocument/2006/math" xmlns:v="urn:schemas-microsoft-com:vml" xmlns:wp14="http://schemas.microsoft.com/office/word/2010/wordprocessingDrawing" xmlns:wp="http://schemas.openxmlformats.org/drawingml/2006/wordprocessingDrawing" xmlns:w10="urn:schemas-microsoft-com:office:word" xmlns:w="http://schemas.openxmlformats.org/wordprocessingml/2006/main" xmlns:w14="http://schemas.microsoft.com/office/word/2010/wordml" xmlns:w15="http://schemas.microsoft.com/office/word/2012/wordml" xmlns:w16cex="http://schemas.microsoft.com/office/word/2018/wordml/cex" xmlns:w16cid="http://schemas.microsoft.com/office/word/2016/wordml/cid" xmlns:w16="http://schemas.microsoft.com/office/word/2018/wordml" xmlns:w16sdtdh="http://schemas.microsoft.com/office/word/2020/wordml/sdtdatahash" xmlns:w16se="http://schemas.microsoft.com/office/word/2015/wordml/symex" xmlns:wpg="http://schemas.microsoft.com/office/word/2010/wordprocessingGroup" xmlns:wpi="http://schemas.microsoft.com/office/word/2010/wordprocessingInk" xmlns:wne="http://schemas.microsoft.com/office/word/2006/wordml" xmlns:wps="http://schemas.microsoft.com/office/word/2010/wordprocessingShape" mc:Ignorable="w14 w15 w16se w16cid w16 w16cex w16sdtdh wp14">
+<w:footnotes xmlns:wpc="http://schemas.microsoft.com/office/word/2010/wordprocessingCanvas" xmlns:cx="http://schemas.microsoft.com/office/drawing/2014/chartex" xmlns:cx1="http://schemas.microsoft.com/office/drawing/2015/9/8/chartex" xmlns:cx2="http://schemas.microsoft.com/office/drawing/2015/10/21/chartex" xmlns:cx3="http://schemas.microsoft.com/office/drawing/2016/5/9/chartex" xmlns:cx4="http://schemas.microsoft.com/office/drawing/2016/5/10/chartex" xmlns:cx5="http://schemas.microsoft.com/office/drawing/2016/5/11/chartex" xmlns:cx6="http://schemas.microsoft.com/office/drawing/2016/5/12/chartex" xmlns:cx7="http://schemas.microsoft.com/office/drawing/2016/5/13/chartex" xmlns:cx8="http://schemas.microsoft.com/office/drawing/2016/5/14/chartex" xmlns:mc="http://schemas.openxmlformats.org/markup-compatibility/2006" xmlns:aink="http://schemas.microsoft.com/office/drawing/2016/ink" xmlns:am3d="http://schemas.microsoft.com/office/drawing/2017/model3d" xmlns:o="urn:schemas-microsoft-com:office:office" xmlns:oel="http://schemas.microsoft.com/office/2019/extlst" xmlns:r="http://schemas.openxmlformats.org/officeDocument/2006/relationships" xmlns:m="http://schemas.openxmlformats.org/officeDocument/2006/math" xmlns:v="urn:schemas-microsoft-com:vml" xmlns:wp14="http://schemas.microsoft.com/office/word/2010/wordprocessingDrawing" xmlns:wp="http://schemas.openxmlformats.org/drawingml/2006/wordprocessingDrawing" xmlns:w10="urn:schemas-microsoft-com:office:word" xmlns:w="http://schemas.openxmlformats.org/wordprocessingml/2006/main" xmlns:w14="http://schemas.microsoft.com/office/word/2010/wordml" xmlns:w15="http://schemas.microsoft.com/office/word/2012/wordml" xmlns:w16cex="http://schemas.microsoft.com/office/word/2018/wordml/cex" xmlns:w16cid="http://schemas.microsoft.com/office/word/2016/wordml/cid" xmlns:w16="http://schemas.microsoft.com/office/word/2018/wordml" xmlns:w16du="http://schemas.microsoft.com/office/word/2023/wordml/word16du" xmlns:w16sdtdh="http://schemas.microsoft.com/office/word/2020/wordml/sdtdatahash" xmlns:w16se="http://schemas.microsoft.com/office/word/2015/wordml/symex" xmlns:wpg="http://schemas.microsoft.com/office/word/2010/wordprocessingGroup" xmlns:wpi="http://schemas.microsoft.com/office/word/2010/wordprocessingInk" xmlns:wne="http://schemas.microsoft.com/office/word/2006/wordml" xmlns:wps="http://schemas.microsoft.com/office/word/2010/wordprocessingShape" mc:Ignorable="w14 w15 w16se w16cid w16 w16cex w16sdtdh wp14">
   <w:footnote w:type="separator" w:id="-1">
     <w:p>
       <w:pPr>
@@ -18547,7 +19488,7 @@
 </file>
 
 <file path=word/header1.xml><?xml version="1.0" encoding="utf-8"?>
-<w:hdr xmlns:wpc="http://schemas.microsoft.com/office/word/2010/wordprocessingCanvas" xmlns:cx="http://schemas.microsoft.com/office/drawing/2014/chartex" xmlns:cx1="http://schemas.microsoft.com/office/drawing/2015/9/8/chartex" xmlns:cx2="http://schemas.microsoft.com/office/drawing/2015/10/21/chartex" xmlns:cx3="http://schemas.microsoft.com/office/drawing/2016/5/9/chartex" xmlns:cx4="http://schemas.microsoft.com/office/drawing/2016/5/10/chartex" xmlns:cx5="http://schemas.microsoft.com/office/drawing/2016/5/11/chartex" xmlns:cx6="http://schemas.microsoft.com/office/drawing/2016/5/12/chartex" xmlns:cx7="http://schemas.microsoft.com/office/drawing/2016/5/13/chartex" xmlns:cx8="http://schemas.microsoft.com/office/drawing/2016/5/14/chartex" xmlns:mc="http://schemas.openxmlformats.org/markup-compatibility/2006" xmlns:aink="http://schemas.microsoft.com/office/drawing/2016/ink" xmlns:am3d="http://schemas.microsoft.com/office/drawing/2017/model3d" xmlns:o="urn:schemas-microsoft-com:office:office" xmlns:oel="http://schemas.microsoft.com/office/2019/extlst" xmlns:r="http://schemas.openxmlformats.org/officeDocument/2006/relationships" xmlns:m="http://schemas.openxmlformats.org/officeDocument/2006/math" xmlns:v="urn:schemas-microsoft-com:vml" xmlns:wp14="http://schemas.microsoft.com/office/word/2010/wordprocessingDrawing" xmlns:wp="http://schemas.openxmlformats.org/drawingml/2006/wordprocessingDrawing" xmlns:w10="urn:schemas-microsoft-com:office:word" xmlns:w="http://schemas.openxmlformats.org/wordprocessingml/2006/main" xmlns:w14="http://schemas.microsoft.com/office/word/2010/wordml" xmlns:w15="http://schemas.microsoft.com/office/word/2012/wordml" xmlns:w16cex="http://schemas.microsoft.com/office/word/2018/wordml/cex" xmlns:w16cid="http://schemas.microsoft.com/office/word/2016/wordml/cid" xmlns:w16="http://schemas.microsoft.com/office/word/2018/wordml" xmlns:w16sdtdh="http://schemas.microsoft.com/office/word/2020/wordml/sdtdatahash" xmlns:w16se="http://schemas.microsoft.com/office/word/2015/wordml/symex" xmlns:wpg="http://schemas.microsoft.com/office/word/2010/wordprocessingGroup" xmlns:wpi="http://schemas.microsoft.com/office/word/2010/wordprocessingInk" xmlns:wne="http://schemas.microsoft.com/office/word/2006/wordml" xmlns:wps="http://schemas.microsoft.com/office/word/2010/wordprocessingShape" mc:Ignorable="w14 w15 w16se w16cid w16 w16cex w16sdtdh wp14">
+<w:hdr xmlns:wpc="http://schemas.microsoft.com/office/word/2010/wordprocessingCanvas" xmlns:cx="http://schemas.microsoft.com/office/drawing/2014/chartex" xmlns:cx1="http://schemas.microsoft.com/office/drawing/2015/9/8/chartex" xmlns:cx2="http://schemas.microsoft.com/office/drawing/2015/10/21/chartex" xmlns:cx3="http://schemas.microsoft.com/office/drawing/2016/5/9/chartex" xmlns:cx4="http://schemas.microsoft.com/office/drawing/2016/5/10/chartex" xmlns:cx5="http://schemas.microsoft.com/office/drawing/2016/5/11/chartex" xmlns:cx6="http://schemas.microsoft.com/office/drawing/2016/5/12/chartex" xmlns:cx7="http://schemas.microsoft.com/office/drawing/2016/5/13/chartex" xmlns:cx8="http://schemas.microsoft.com/office/drawing/2016/5/14/chartex" xmlns:mc="http://schemas.openxmlformats.org/markup-compatibility/2006" xmlns:aink="http://schemas.microsoft.com/office/drawing/2016/ink" xmlns:am3d="http://schemas.microsoft.com/office/drawing/2017/model3d" xmlns:o="urn:schemas-microsoft-com:office:office" xmlns:oel="http://schemas.microsoft.com/office/2019/extlst" xmlns:r="http://schemas.openxmlformats.org/officeDocument/2006/relationships" xmlns:m="http://schemas.openxmlformats.org/officeDocument/2006/math" xmlns:v="urn:schemas-microsoft-com:vml" xmlns:wp14="http://schemas.microsoft.com/office/word/2010/wordprocessingDrawing" xmlns:wp="http://schemas.openxmlformats.org/drawingml/2006/wordprocessingDrawing" xmlns:w10="urn:schemas-microsoft-com:office:word" xmlns:w="http://schemas.openxmlformats.org/wordprocessingml/2006/main" xmlns:w14="http://schemas.microsoft.com/office/word/2010/wordml" xmlns:w15="http://schemas.microsoft.com/office/word/2012/wordml" xmlns:w16cex="http://schemas.microsoft.com/office/word/2018/wordml/cex" xmlns:w16cid="http://schemas.microsoft.com/office/word/2016/wordml/cid" xmlns:w16="http://schemas.microsoft.com/office/word/2018/wordml" xmlns:w16du="http://schemas.microsoft.com/office/word/2023/wordml/word16du" xmlns:w16sdtdh="http://schemas.microsoft.com/office/word/2020/wordml/sdtdatahash" xmlns:w16se="http://schemas.microsoft.com/office/word/2015/wordml/symex" xmlns:wpg="http://schemas.microsoft.com/office/word/2010/wordprocessingGroup" xmlns:wpi="http://schemas.microsoft.com/office/word/2010/wordprocessingInk" xmlns:wne="http://schemas.microsoft.com/office/word/2006/wordml" xmlns:wps="http://schemas.microsoft.com/office/word/2010/wordprocessingShape" mc:Ignorable="w14 w15 w16se w16cid w16 w16cex w16sdtdh wp14">
   <w:p>
     <w:pPr>
       <w:pStyle w:val="Header"/>
@@ -18558,7 +19499,7 @@
 </file>
 
 <file path=word/numbering.xml><?xml version="1.0" encoding="utf-8"?>
-<w:numbering xmlns:wpc="http://schemas.microsoft.com/office/word/2010/wordprocessingCanvas" xmlns:cx="http://schemas.microsoft.com/office/drawing/2014/chartex" xmlns:cx1="http://schemas.microsoft.com/office/drawing/2015/9/8/chartex" xmlns:cx2="http://schemas.microsoft.com/office/drawing/2015/10/21/chartex" xmlns:cx3="http://schemas.microsoft.com/office/drawing/2016/5/9/chartex" xmlns:cx4="http://schemas.microsoft.com/office/drawing/2016/5/10/chartex" xmlns:cx5="http://schemas.microsoft.com/office/drawing/2016/5/11/chartex" xmlns:cx6="http://schemas.microsoft.com/office/drawing/2016/5/12/chartex" xmlns:cx7="http://schemas.microsoft.com/office/drawing/2016/5/13/chartex" xmlns:cx8="http://schemas.microsoft.com/office/drawing/2016/5/14/chartex" xmlns:mc="http://schemas.openxmlformats.org/markup-compatibility/2006" xmlns:aink="http://schemas.microsoft.com/office/drawing/2016/ink" xmlns:am3d="http://schemas.microsoft.com/office/drawing/2017/model3d" xmlns:o="urn:schemas-microsoft-com:office:office" xmlns:oel="http://schemas.microsoft.com/office/2019/extlst" xmlns:r="http://schemas.openxmlformats.org/officeDocument/2006/relationships" xmlns:m="http://schemas.openxmlformats.org/officeDocument/2006/math" xmlns:v="urn:schemas-microsoft-com:vml" xmlns:wp14="http://schemas.microsoft.com/office/word/2010/wordprocessingDrawing" xmlns:wp="http://schemas.openxmlformats.org/drawingml/2006/wordprocessingDrawing" xmlns:w10="urn:schemas-microsoft-com:office:word" xmlns:w="http://schemas.openxmlformats.org/wordprocessingml/2006/main" xmlns:w14="http://schemas.microsoft.com/office/word/2010/wordml" xmlns:w15="http://schemas.microsoft.com/office/word/2012/wordml" xmlns:w16cex="http://schemas.microsoft.com/office/word/2018/wordml/cex" xmlns:w16cid="http://schemas.microsoft.com/office/word/2016/wordml/cid" xmlns:w16="http://schemas.microsoft.com/office/word/2018/wordml" xmlns:w16sdtdh="http://schemas.microsoft.com/office/word/2020/wordml/sdtdatahash" xmlns:w16se="http://schemas.microsoft.com/office/word/2015/wordml/symex" xmlns:wpg="http://schemas.microsoft.com/office/word/2010/wordprocessingGroup" xmlns:wpi="http://schemas.microsoft.com/office/word/2010/wordprocessingInk" xmlns:wne="http://schemas.microsoft.com/office/word/2006/wordml" xmlns:wps="http://schemas.microsoft.com/office/word/2010/wordprocessingShape" mc:Ignorable="w14 w15 w16se w16cid w16 w16cex w16sdtdh wp14">
+<w:numbering xmlns:wpc="http://schemas.microsoft.com/office/word/2010/wordprocessingCanvas" xmlns:cx="http://schemas.microsoft.com/office/drawing/2014/chartex" xmlns:cx1="http://schemas.microsoft.com/office/drawing/2015/9/8/chartex" xmlns:cx2="http://schemas.microsoft.com/office/drawing/2015/10/21/chartex" xmlns:cx3="http://schemas.microsoft.com/office/drawing/2016/5/9/chartex" xmlns:cx4="http://schemas.microsoft.com/office/drawing/2016/5/10/chartex" xmlns:cx5="http://schemas.microsoft.com/office/drawing/2016/5/11/chartex" xmlns:cx6="http://schemas.microsoft.com/office/drawing/2016/5/12/chartex" xmlns:cx7="http://schemas.microsoft.com/office/drawing/2016/5/13/chartex" xmlns:cx8="http://schemas.microsoft.com/office/drawing/2016/5/14/chartex" xmlns:mc="http://schemas.openxmlformats.org/markup-compatibility/2006" xmlns:aink="http://schemas.microsoft.com/office/drawing/2016/ink" xmlns:am3d="http://schemas.microsoft.com/office/drawing/2017/model3d" xmlns:o="urn:schemas-microsoft-com:office:office" xmlns:oel="http://schemas.microsoft.com/office/2019/extlst" xmlns:r="http://schemas.openxmlformats.org/officeDocument/2006/relationships" xmlns:m="http://schemas.openxmlformats.org/officeDocument/2006/math" xmlns:v="urn:schemas-microsoft-com:vml" xmlns:wp14="http://schemas.microsoft.com/office/word/2010/wordprocessingDrawing" xmlns:wp="http://schemas.openxmlformats.org/drawingml/2006/wordprocessingDrawing" xmlns:w10="urn:schemas-microsoft-com:office:word" xmlns:w="http://schemas.openxmlformats.org/wordprocessingml/2006/main" xmlns:w14="http://schemas.microsoft.com/office/word/2010/wordml" xmlns:w15="http://schemas.microsoft.com/office/word/2012/wordml" xmlns:w16cex="http://schemas.microsoft.com/office/word/2018/wordml/cex" xmlns:w16cid="http://schemas.microsoft.com/office/word/2016/wordml/cid" xmlns:w16="http://schemas.microsoft.com/office/word/2018/wordml" xmlns:w16du="http://schemas.microsoft.com/office/word/2023/wordml/word16du" xmlns:w16sdtdh="http://schemas.microsoft.com/office/word/2020/wordml/sdtdatahash" xmlns:w16se="http://schemas.microsoft.com/office/word/2015/wordml/symex" xmlns:wpg="http://schemas.microsoft.com/office/word/2010/wordprocessingGroup" xmlns:wpi="http://schemas.microsoft.com/office/word/2010/wordprocessingInk" xmlns:wne="http://schemas.microsoft.com/office/word/2006/wordml" xmlns:wps="http://schemas.microsoft.com/office/word/2010/wordprocessingShape" mc:Ignorable="w14 w15 w16se w16cid w16 w16cex w16sdtdh wp14">
   <w:abstractNum w:abstractNumId="0" w15:restartNumberingAfterBreak="0">
     <w:nsid w:val="01943662"/>
     <w:multiLevelType w:val="hybridMultilevel"/>
@@ -20005,7 +20946,7 @@
         <w:rFonts w:ascii="Symbol" w:hAnsi="Symbol" w:hint="default"/>
       </w:rPr>
     </w:lvl>
-    <w:lvl w:ilvl="1" w:tplc="04090003" w:tentative="1">
+    <w:lvl w:ilvl="1" w:tplc="04090003">
       <w:start w:val="1"/>
       <w:numFmt w:val="bullet"/>
       <w:lvlText w:val="o"/>
@@ -25076,102 +26017,6 @@
 </w:styles>
 </file>
 
-<file path=word/ink/ink1.xml><?xml version="1.0" encoding="utf-8"?>
-<inkml:ink xmlns:inkml="http://www.w3.org/2003/InkML">
-  <inkml:definitions>
-    <inkml:context xml:id="ctx0">
-      <inkml:inkSource xml:id="inkSrc0">
-        <inkml:traceFormat>
-          <inkml:channel name="X" type="integer" min="-2.14748E9" max="2.14748E9" units="cm"/>
-          <inkml:channel name="Y" type="integer" min="-2.14748E9" max="2.14748E9" units="cm"/>
-          <inkml:channel name="F" type="integer" max="32767" units="dev"/>
-        </inkml:traceFormat>
-        <inkml:channelProperties>
-          <inkml:channelProperty channel="X" name="resolution" value="1000" units="1/cm"/>
-          <inkml:channelProperty channel="Y" name="resolution" value="1000" units="1/cm"/>
-          <inkml:channelProperty channel="F" name="resolution" value="0" units="1/dev"/>
-        </inkml:channelProperties>
-      </inkml:inkSource>
-      <inkml:timestamp xml:id="ts0" timeString="2023-03-21T14:18:45.658"/>
-    </inkml:context>
-    <inkml:brush xml:id="br0">
-      <inkml:brushProperty name="width" value="0.025" units="cm"/>
-      <inkml:brushProperty name="height" value="0.025" units="cm"/>
-      <inkml:brushProperty name="color" value="#004F8B"/>
-    </inkml:brush>
-  </inkml:definitions>
-  <inkml:trace contextRef="#ctx0" brushRef="#br0">6421 1686 24575,'2'13'0,"0"-1"0,1 0 0,0 1 0,0-1 0,2 0 0,-1-1 0,11 18 0,-1 1 0,3 10 0,67 144 0,-64-147 0,0-1 0,48 61 0,-66-93 0,1-2 0,-1 1 0,1 0 0,-1 0 0,1-1 0,0 1 0,0-1 0,0 0 0,0 0 0,0 0 0,6 2 0,-6-6 0,1 0 0,-1-1 0,0 1 0,0-1 0,0 0 0,0 0 0,3-4 0,-2 2 0,28-32 0,-2-2 0,34-59 0,-29 42 0,-22 37 0,-1 0 0,0-1 0,-2 0 0,-1-1 0,0 0 0,8-33 0,-16 52 0,0-1 0,0 1 0,0-1 0,1 1 0,-1-1 0,1 1 0,0 0 0,2-3 0,9-16 0,-13 20 0,0 1 0,0-1 0,0 0 0,0 0 0,0 0 0,0 1 0,-1-1 0,1 0 0,0 0 0,0 1 0,-1-1 0,1 0 0,-1 0 0,1 1 0,-1-1 0,1 1 0,-1-1 0,1 0 0,-1 1 0,1-1 0,-1 1 0,0-1 0,1 1 0,-1-1 0,0 1 0,1 0 0,-1-1 0,0 1 0,1 0 0,-3-1 0,-17-7 0,-2 0 0,1 1 0,-1 2 0,0 0 0,0 1 0,-31-1 0,14 3 0,0 2 0,-72 9 0,42 4-1365,54-11-5461</inkml:trace>
-  <inkml:trace contextRef="#ctx0" brushRef="#br0" timeOffset="2600.96">1221 2467 24575,'-22'9'0,"-41"13"0,43-16 0,1 0 0,-28 15 0,40-18 0,1 2 0,-1-1 0,1 1 0,-1 0 0,1 0 0,1 1 0,-1-1 0,1 1 0,0 1 0,-4 6 0,3-4 0,2 1 0,-1-1 0,1 1 0,1 0 0,0 0 0,0 0 0,1 0 0,0 1 0,1-1 0,0 1 0,1-1 0,0 1 0,1-1 0,0 1 0,0-1 0,1 0 0,0 1 0,1-1 0,0 0 0,1-1 0,0 1 0,10 17 0,-8-18 0,-1 0 0,1 0 0,0-1 0,1 0 0,0 0 0,0-1 0,1 0 0,0 0 0,0 0 0,1-1 0,-1 0 0,1-1 0,1 0 0,-1-1 0,1 1 0,-1-2 0,1 1 0,0-2 0,1 1 0,-1-1 0,0-1 0,1 0 0,10 0 0,-15-1 0,0-1 0,-1 0 0,1 0 0,0-1 0,-1 1 0,1-1 0,-1-1 0,0 1 0,1-1 0,-1 1 0,0-1 0,-1-1 0,1 1 0,-1-1 0,1 0 0,-1 0 0,0 0 0,0 0 0,-1-1 0,1 0 0,-1 0 0,0 0 0,-1 0 0,3-6 0,-1 4 0,-1-1 0,-1 0 0,0 0 0,0 0 0,0 0 0,-1 0 0,0 0 0,-1 0 0,0-1 0,0 1 0,0 0 0,-1 0 0,-1 0 0,1 0 0,-1 0 0,-6-14 0,1 9 0,0 1 0,-1 0 0,-1 0 0,0 1 0,-1 0 0,0 0 0,0 1 0,-1 0 0,0 1 0,-1 0 0,-21-11 0,-18-8 0,-83-33 0,108 50 0,-60-23 0,37 16 0,0-2 0,2-2 0,-53-34 0,96 53 0,0 0 0,0 0 0,0-1 0,1 1 0,0-1 0,-1 0 0,1 0 0,0 0 0,1 0 0,-1 0 0,1 0 0,0-1 0,0 0 0,0 1 0,1-1 0,0 0 0,-1 0 0,2 1 0,-1-1 0,1 0 0,-1 0 0,1 0 0,1 0 0,-1 0 0,1 0 0,-1 0 0,2 0 0,-1 0 0,3-8 0,3-2 0,-1-1 0,2 1 0,0 0 0,1 1 0,0-1 0,1 2 0,18-20 0,-5 12-170,0 0-1,1 1 0,2 2 1,0 0-1,0 2 0,2 1 1,32-13-1,20-5-6655</inkml:trace>
-  <inkml:trace contextRef="#ctx0" brushRef="#br0" timeOffset="3400.95">1620 2589 24575,'4'12'0,"190"392"0,-49-112 0,-143-287 0,12 32 0,-14-37 0,0 0 0,0 1 0,1-1 0,-1 0 0,0 0 0,0 0 0,0 0 0,0 1 0,0-1 0,0 0 0,0 0 0,0 0 0,0 1 0,0-1 0,0 0 0,-1 0 0,1 0 0,0 1 0,0-1 0,0 0 0,0 0 0,0 0 0,0 0 0,0 0 0,0 1 0,0-1 0,-1 0 0,1 0 0,0 0 0,0 0 0,0 0 0,0 1 0,0-1 0,-1 0 0,1 0 0,0 0 0,0 0 0,0 0 0,0 0 0,-1 0 0,1 0 0,0 0 0,0 0 0,0 0 0,-1 0 0,1 0 0,0 0 0,0 0 0,-20-12 0,-1-5 0,2-1 0,0-2 0,2 0 0,0 0 0,1-2 0,-19-32 0,3-5 0,-35-86 0,50 103 0,-21-78 0,35 107 0,0 0 0,1 0 0,1 0 0,0 0 0,0-1 0,1 1 0,1 0 0,0 0 0,1-1 0,7-21 0,-7 28 0,2 1 0,-1 0 0,1 0 0,-1 0 0,2 0 0,-1 1 0,1 0 0,-1 0 0,1 0 0,1 0 0,-1 1 0,1 0 0,0 0 0,0 0 0,0 1 0,0 0 0,0 0 0,1 1 0,-1-1 0,1 1 0,0 1 0,0-1 0,0 1 0,8 0 0,-10 1 0,-1-1 0,1 1 0,-1 1 0,1-1 0,0 0 0,-1 1 0,0 0 0,1 0 0,-1 1 0,0-1 0,1 1 0,-1 0 0,0 0 0,0 0 0,0 0 0,-1 1 0,1-1 0,-1 1 0,1 0 0,-1 1 0,0-1 0,0 0 0,0 1 0,0-1 0,-1 1 0,0 0 0,1 0 0,-1 0 0,-1 0 0,1 1 0,-1-1 0,1 0 0,-1 1 0,-1-1 0,1 1 0,0-1 0,-1 7 0,0-2-114,-1 1 1,0-1-1,0 1 0,-1-1 0,0 1 1,-1-1-1,0 0 0,0 0 0,-1 0 1,0-1-1,-8 14 0,0-5-6712</inkml:trace>
-  <inkml:trace contextRef="#ctx0" brushRef="#br0" timeOffset="3820.94">2161 2583 24575,'10'31'0,"0"-6"0,1-1 0,2-1 0,24 36 0,-30-49 0,0 0 0,1-1 0,0 0 0,0-1 0,1 0 0,0 0 0,1-1 0,0 0 0,0 0 0,15 7 0,-20-13 0,1 1 0,-1 0 0,0-1 0,1 0 0,-1 0 0,1-1 0,-1 0 0,1 0 0,-1 0 0,1 0 0,-1-1 0,1 0 0,-1 0 0,0-1 0,1 1 0,-1-1 0,0 0 0,0 0 0,0-1 0,0 0 0,-1 0 0,1 0 0,-1 0 0,0-1 0,0 1 0,0-1 0,0 0 0,6-9 0,-5 6 0,0 0 0,0 0 0,0-1 0,-1 1 0,0-1 0,-1 0 0,0 0 0,0-1 0,-1 1 0,0-1 0,0 1 0,-1-1 0,0 0 0,-1 1 0,1-1 0,-2 0 0,-1-14 0,0 17-47,1 0 0,-1 0 0,0 0 0,-1 0 0,1 0 0,-1 0 0,0 1 0,-1 0 0,0-1-1,1 1 1,-2 0 0,1 1 0,0-1 0,-1 1 0,0 0 0,0 0 0,0 0 0,-1 1 0,1-1 0,-1 1 0,0 1 0,1-1-1,-1 1 1,-1 0 0,1 1 0,0-1 0,0 1 0,-8 0 0,-24-2-6779</inkml:trace>
-  <inkml:trace contextRef="#ctx0" brushRef="#br0" timeOffset="4499.93">2859 2497 24575,'0'6'0,"5"154"0,-3-138 0,1 1 0,1-1 0,1-1 0,1 1 0,9 21 0,-14-40 0,1 0 0,-1 0 0,1 0 0,-1 0 0,1 0 0,0 0 0,0 0 0,1-1 0,-1 1 0,0-1 0,1 1 0,0-1 0,-1 0 0,1 0 0,4 1 0,-5-2 0,1 0 0,-1 0 0,1 0 0,0-1 0,0 0 0,-1 1 0,1-1 0,0 0 0,-1 0 0,1 0 0,0-1 0,0 1 0,-1-1 0,1 0 0,0 1 0,-1-1 0,1 0 0,-1 0 0,4-3 0,6-3 0,-1 0 0,0-1 0,0-1 0,0 0 0,-1 0 0,9-12 0,53-71 0,-40 48 0,-31 43 0,-1 1 0,1-1 0,-1 1 0,1-1 0,-1 1 0,1-1 0,-1 1 0,1-1 0,-1 1 0,1-1 0,-1 1 0,1 0 0,0-1 0,-1 1 0,1 0 0,0 0 0,-1-1 0,1 1 0,0 0 0,-1 0 0,1 0 0,0 0 0,-1 0 0,1 0 0,0 0 0,0 0 0,-1 0 0,1 0 0,0 0 0,-1 1 0,1-1 0,0 0 0,-1 0 0,1 1 0,0-1 0,-1 0 0,1 1 0,-1-1 0,1 1 0,-1-1 0,1 1 0,-1-1 0,1 1 0,-1-1 0,1 1 0,-1-1 0,0 1 0,1 0 0,-1-1 0,0 1 0,1 0 0,-1-1 0,0 2 0,20 45 0,-16-37 0,11 35-31,-10-27-303,2 1 1,0-1-1,14 26 1,-14-34-6493</inkml:trace>
-  <inkml:trace contextRef="#ctx0" brushRef="#br0" timeOffset="4915.97">2796 2341 24575,'0'0'0,"0"1"0,3 2 0,7 2 0,13 1 0,13 0 0,10-1 0,5-3 0,3-3 0,-2-3 0,-10-1-8191</inkml:trace>
-  <inkml:trace contextRef="#ctx0" brushRef="#br0" timeOffset="5488.51">3754 2559 24575,'0'0'0,"2"0"0,1 0 0,1 0 0,4 1 0,2 3 0,1 0 0,1 1 0,-2-1 0,-2-1 0,-2-1-8191</inkml:trace>
-  <inkml:trace contextRef="#ctx0" brushRef="#br0" timeOffset="5950.28">3965 3033 24575,'0'0'0,"0"0"0,0 0 0,0 0 0</inkml:trace>
-  <inkml:trace contextRef="#ctx0" brushRef="#br0" timeOffset="7539.33">5032 2550 24575,'9'373'0,"-9"-365"0,-1 8 0,2-1 0,0 0 0,1 0 0,5 23 0,-6-35 0,0 1 0,1-1 0,-1 1 0,1-1 0,-1 0 0,1 1 0,0-1 0,0 0 0,1 0 0,-1-1 0,0 1 0,1 0 0,0-1 0,0 0 0,-1 1 0,2-1 0,-1 0 0,0 0 0,0-1 0,0 1 0,1-1 0,-1 0 0,1 1 0,4 0 0,25 2 0,1-1 0,-1-2 0,55-5 0,-10 1 0,543 7 0,-602-4 0,402 10 0,-363-4 0,0 3 0,0 2 0,-1 3 0,71 26 0,-89-27 0,-34-11 0,1 0 0,0-1 0,0 1 0,0-1 0,0 0 0,0-1 0,0 0 0,0 0 0,9-1 0,-12 0 0,0 0 0,0 0 0,0 0 0,-1 0 0,1 0 0,-1-1 0,1 1 0,-1-1 0,1 0 0,-1 0 0,0 0 0,0 0 0,0 0 0,0 0 0,0-1 0,-1 1 0,1-1 0,-1 1 0,1-1 0,-1 0 0,2-4 0,1-8 0,1 1 0,-2-1 0,0 0 0,-1 0 0,0 0 0,-1-26 0,-12-95 0,8 106 0,1 3 0,-2 1 0,-1-1 0,-14-43 0,16 60 0,-1 1 0,0 0 0,-1 1 0,0-1 0,-1 1 0,0 0 0,0 0 0,0 1 0,-1-1 0,0 2 0,-1-1 0,1 1 0,-13-8 0,-2 2 0,0 1 0,0 1 0,-1 0 0,0 2 0,0 1 0,-38-7 0,-152-10 0,156 19 0,-318-15 0,-599 43 0,879-17-1365,66-4-5461</inkml:trace>
-  <inkml:trace contextRef="#ctx0" brushRef="#br0" timeOffset="8656.41">5660 2762 24575,'0'0'0,"0"-19"0,0 29 0,1 1 0,0-1 0,0 0 0,1 0 0,1-1 0,5 15 0,-8-21 0,2 0 0,-1 0 0,0 0 0,1 0 0,-1 0 0,1-1 0,0 1 0,-1-1 0,2 1 0,-1-1 0,0 0 0,0 1 0,1-1 0,-1 0 0,1-1 0,-1 1 0,1 0 0,0-1 0,0 0 0,0 1 0,0-1 0,0 0 0,0 0 0,4 0 0,14-1 0,40-5 0,-36 2 0,35 0 0,-53 4 0,-1-1 0,0 1 0,1 0 0,-1 0 0,0 0 0,1 1 0,-1 0 0,0 1 0,0-1 0,7 5 0,-12-6 0,1 0 0,0 0 0,0 1 0,-1-1 0,1 1 0,-1-1 0,0 1 0,1 0 0,-1-1 0,0 1 0,0 0 0,0 0 0,0 0 0,0 0 0,0 0 0,0 0 0,-1 0 0,1 0 0,-1 0 0,1 3 0,-1-1 0,-1 1 0,1-1 0,0 1 0,-1-1 0,0 1 0,0-1 0,-1 0 0,1 1 0,-3 4 0,-2 3 0,0-1 0,-1 0 0,-1 0 0,1-1 0,-19 19 0,24-26 9,-1-1-1,0 1 1,0-1-1,0 1 1,0-1 0,0 0-1,-1 0 1,1-1-1,-1 1 1,1-1-1,-1 1 1,0-1-1,-4 1 1,5-2-80,1 0 1,-1 0-1,1-1 0,-1 1 0,1-1 1,0 1-1,-1-1 0,1 0 1,0 0-1,-1 0 0,1 0 0,0 0 1,0 0-1,0-1 0,0 1 1,0-1-1,0 1 0,0-1 0,0 0 1,-2-3-1,-7-9-6755</inkml:trace>
-  <inkml:trace contextRef="#ctx0" brushRef="#br0" timeOffset="9335.6">5653 2566 24575,'0'0'0,"0"1"0,2 1 0,4 0 0,7-1 0,5 0 0,10-1 0,16 1 0,18-2 0,15-4 0,14-1 0,11-4 0,-1-1 0,-17 0-8191</inkml:trace>
-  <inkml:trace contextRef="#ctx0" brushRef="#br0" timeOffset="-19744.72">427 378 24575,'-14'55'0,"-12"357"0,19-237 0,-14 277 0,-42 624 0,16-624 0,24-306 0,-43 152 0,52-252 0,-1 0 0,-2-2 0,-43 78 0,51-105 0,0 1 0,2 0 0,0 0 0,-5 21 0,9-29 0,1 1 0,0-1 0,0 1 0,2-1 0,-1 1 0,1 0 0,1 0 0,-1-1 0,4 12 0,-3-19 0,1 1 0,-1-1 0,1 0 0,0 0 0,0 0 0,0 0 0,0-1 0,0 1 0,1 0 0,-1-1 0,1 0 0,0 1 0,0-1 0,0 0 0,0-1 0,0 1 0,0 0 0,7 2 0,6 1 0,1 1 0,24 4 0,15-1 0,0-1 0,69-1 0,119-11 0,-122 0 0,508-25 0,-140 4 0,-126 10 0,321-9 0,1 38 0,44 38 0,318 20 0,-544-51 0,-3-36 0,-475 13 0,0-1 0,-1-2 0,0 0 0,0-1 0,46-20 0,-57 20 0,-1-1 0,0-1 0,0 0 0,-1-1 0,0 0 0,0-1 0,-1-1 0,-1 1 0,0-2 0,0 1 0,12-20 0,-4-2 0,0 0 0,-3-1 0,0-1 0,15-59 0,24-152 0,-49 220 0,60-383 0,16-507 0,-75 399 0,-13 388 0,-46-254 0,34 308 0,-3 1 0,-4 1 0,-3 1 0,-2 2 0,-4 0 0,-3 3 0,-77-104 0,106 159 0,-1 0 0,-1 0 0,0 1 0,0 1 0,-1 0 0,0 0 0,-1 1 0,0 1 0,-1 0 0,0 1 0,-26-10 0,6 7 0,0 1 0,0 1 0,0 2 0,-42-1 0,-358-57 0,258 34 0,-108-15 0,-359-11 0,-286 98 0,4 72 0,517-59 0,-669 70 0,1051-123 0,-607 80 0,423-32-1365,163-35-5461</inkml:trace>
-  <inkml:trace contextRef="#ctx0" brushRef="#br0" timeOffset="-18592.79">686 737 24575,'0'24'0,"4"12"0,1 1 0,17 59 0,2 16 0,-3-168 0,81-233 0,-89 267 0,-13 21 0,1 1 0,-1 0 0,0-1 0,1 1 0,-1 0 0,0 0 0,1-1 0,-1 1 0,1 0 0,-1 0 0,1-1 0,-1 1 0,1 0 0,-1 0 0,0 0 0,1 0 0,-1 0 0,1 0 0,-1 0 0,1 0 0,-1 0 0,1 0 0,-1 0 0,1 0 0,0 0 0,1 2 0,0 0 0,0 0 0,0 0 0,0 0 0,-1 0 0,1 0 0,-1 0 0,1 1 0,-1-1 0,0 0 0,0 1 0,0-1 0,1 6 0,16 47-186,11 66 0,-21-86-807,1 7-5833</inkml:trace>
-  <inkml:trace contextRef="#ctx0" brushRef="#br0" timeOffset="-17852.26">1330 760 24575,'20'281'0,"-4"-106"0,-6 338 0,-12-502 0,-1-17 0,-3-25 0,-69-595 0,72 589 0,2 26 0,-15-185 0,15 152 0,1 0 0,10-63 0,-9 100 0,0 1 0,1-1 0,-1 1 0,1-1 0,4-8 0,-5 14 0,-1 0 0,1 0 0,-1 0 0,1 0 0,0 0 0,-1 1 0,1-1 0,0 0 0,-1 0 0,1 1 0,0-1 0,0 0 0,0 1 0,0-1 0,-1 1 0,1-1 0,0 1 0,0 0 0,0-1 0,0 1 0,0 0 0,0 0 0,0-1 0,0 1 0,0 0 0,0 0 0,0 0 0,0 0 0,0 0 0,0 1 0,0-1 0,0 0 0,0 0 0,0 1 0,0-1 0,0 0 0,0 1 0,0-1 0,0 1 0,0 0 0,0-1 0,0 1 0,0 0 0,7 5 0,-1 1 0,0-1 0,0 1 0,-1 0 0,0 1 0,0-1 0,0 1 0,-1 1 0,0-1 0,5 13 0,-1 2 0,-1 0 0,11 47 0,-15-53-151,-1 1-1,-1-1 0,0 1 0,-2-1 1,0 1-1,-1-1 0,-1 1 1,-5 24-1,-1-15-6674</inkml:trace>
-  <inkml:trace contextRef="#ctx0" brushRef="#br0" timeOffset="-17375.97">1745 627 24575,'3'1'0,"0"0"0,0 0 0,0 0 0,0 1 0,0-1 0,0 1 0,0 0 0,-1 0 0,1 0 0,3 4 0,4 2 0,34 24 0,-19-12 0,1-2 0,1-1 0,0-1 0,34 15 0,-59-30 0,1 0 0,-1-1 0,0 1 0,0 0 0,1-1 0,-1 1 0,1-1 0,-1 0 0,0 0 0,1 0 0,-1 0 0,0 0 0,1-1 0,-1 1 0,1-1 0,-1 1 0,0-1 0,0 0 0,1 0 0,3-2 0,-3 0 0,-1 1 0,1-1 0,0 1 0,-1-1 0,1 0 0,-1 0 0,0 0 0,0-1 0,0 1 0,-1 0 0,1-1 0,0-3 0,2-7 0,0 0 0,-1 0 0,-1 0 0,0 0 0,-1-28 0,-1 34 0,-1 1 0,0-1 0,0 0 0,0 0 0,-1 1 0,-1-1 0,1 1 0,-1 0 0,0-1 0,-1 1 0,1 1 0,-1-1 0,-6-6 0,8 10 0,-1 0 0,0 0 0,0 1 0,0-1 0,0 1 0,0 0 0,0 0 0,-1 0 0,1 0 0,-1 1 0,1-1 0,-1 1 0,0 0 0,1 0 0,-1 0 0,0 0 0,0 1 0,0 0 0,1 0 0,-1 0 0,0 0 0,0 0 0,0 1 0,0 0 0,1 0 0,-1 0 0,0 0 0,-4 2 0,-1 2-195,-1 0 0,1 0 0,0 1 0,0 0 0,1 0 0,-15 14 0,-7 12-6631</inkml:trace>
-  <inkml:trace contextRef="#ctx0" brushRef="#br0" timeOffset="-16173.1">2459 644 24575,'-8'5'0,"0"0"0,1 0 0,-1 1 0,1 0 0,1 0 0,-1 1 0,1 0 0,0 0 0,0 0 0,1 1 0,0 0 0,1 0 0,-1 0 0,1 0 0,-3 12 0,1-3 0,1 1 0,1 0 0,0 0 0,2 0 0,0 1 0,1 30 0,6-3 0,-5-44 0,0 0 0,0 0 0,1-1 0,-1 1 0,0 0 0,1 0 0,0-1 0,-1 1 0,1 0 0,0-1 0,0 1 0,0 0 0,0-1 0,0 1 0,0-1 0,1 0 0,-1 1 0,0-1 0,1 0 0,2 2 0,-3-3 0,0 0 0,0 0 0,0-1 0,0 1 0,0 0 0,-1 0 0,1-1 0,0 1 0,0-1 0,0 1 0,-1-1 0,1 1 0,0-1 0,0 1 0,-1-1 0,1 0 0,-1 1 0,1-1 0,0 0 0,-1 1 0,1-1 0,-1 0 0,0 0 0,1 0 0,-1 0 0,1-1 0,10-27 0,-10 26 0,5-15 0,-2 1 0,0-1 0,-1 0 0,0 0 0,-1-27 0,11 102 0,-1-14 0,58 309 0,-31 7 0,-40-334 0,-3-20 0,-4-14 0,0-10 0,0 0 0,1 0 0,0-1 0,2 0 0,-4-29 0,-4-104 0,12 118 20,2 0 0,2 0 0,1 0 0,2 0 0,14-47 0,3 12-763,47-99 1,-47 119-6084</inkml:trace>
-  <inkml:trace contextRef="#ctx0" brushRef="#br0" timeOffset="-15351.22">2836 418 24575,'0'33'0,"-1"45"0,-1-25 0,7 70 0,-5-122 0,0 0 0,0 1 0,0-1 0,0 0 0,1 1 0,-1-1 0,0 0 0,1 1 0,-1-1 0,1 0 0,-1 0 0,1 1 0,-1-1 0,1 0 0,0 0 0,0 0 0,0 0 0,0 0 0,0 0 0,0 0 0,1 1 0,-1-2 0,0 0 0,0 0 0,0 0 0,0 0 0,0 0 0,0 0 0,0 0 0,0 0 0,0 0 0,0 0 0,0 0 0,0-1 0,0 1 0,-1 0 0,1-1 0,0 1 0,0-1 0,0 1 0,0-1 0,0 1 0,0-2 0,6-3 0,-1-1 0,0 0 0,0 0 0,9-15 0,6-13 0,22-45 0,-40 79 0,1 10 0,3 18 0,-6-22 0,28 116 0,54 255 0,-62-256 0,7 141 0,-27-244 0,0-8 0,-1-1 0,0 0 0,0 1 0,-3 17 0,3-27 0,0 0 0,0 1 0,0-1 0,0 0 0,0 0 0,0 1 0,0-1 0,0 0 0,0 0 0,0 1 0,-1-1 0,1 0 0,0 0 0,0 1 0,0-1 0,0 0 0,-1 0 0,1 1 0,0-1 0,0 0 0,0 0 0,-1 0 0,1 0 0,0 1 0,0-1 0,-1 0 0,1 0 0,0 0 0,0 0 0,-1 0 0,1 0 0,0 0 0,0 0 0,-1 0 0,1 0 0,0 0 0,-1 0 0,1 0 0,0 0 0,0 0 0,-1 0 0,-12-10 0,-8-18 0,13 12 11,1-1 0,1 0 0,0 0 0,1-1 0,1 0 0,1 1-1,0-1 1,2-1 0,0 1 0,1-20 0,4-18-754,22-107 1,-10 88-6084</inkml:trace>
-  <inkml:trace contextRef="#ctx0" brushRef="#br0" timeOffset="-14565.23">3471 347 24575,'3'62'0,"15"89"0,-2-35 0,-16-116 0,7 56 0,-2 0 0,-3 1 0,-10 106 0,4-149 0,-1-21 0,-1-24 0,6 10 0,1 0 0,1-1 0,1 1 0,1 0 0,0 0 0,11-27 0,52-118 0,-65 160 0,38-72 0,-24 48 0,25-63 0,-41 93 0,0-1 0,0 1 0,1 0 0,-1-1 0,0 1 0,0-1 0,1 1 0,-1-1 0,0 1 0,0-1 0,0 1 0,0-1 0,0 1 0,0-1 0,0 1 0,0-1 0,0 1 0,0-1 0,0 1 0,0-1 0,0 1 0,0-1 0,-1 1 0,1 0 0,0-1 0,0 1 0,-1-1 0,1 1 0,0-1 0,0 1 0,-1 0 0,1-1 0,-16 5 0,-16 20 0,22-14 0,2 0 0,-1 1 0,1 0 0,0 0 0,1 1 0,-10 23 0,15-32 0,0 1 0,1 0 0,-1 1 0,1-1 0,0 0 0,0 0 0,1 1 0,-1-1 0,1 0 0,0 1 0,0-1 0,1 0 0,-1 1 0,1-1 0,0 0 0,0 0 0,0 0 0,1 0 0,-1 0 0,1 0 0,0 0 0,0 0 0,0 0 0,1-1 0,4 6 0,5 1-76,1 0 1,0-1-1,0 0 0,1-1 0,0-1 0,1 0 0,0-1 0,0 0 1,0-1-1,1-1 0,-1-1 0,1 0 0,0-1 0,0 0 1,0-2-1,0 0 0,29-3 0,-19-4-6750</inkml:trace>
-  <inkml:trace contextRef="#ctx0" brushRef="#br0" timeOffset="-14178.76">4068 611 24575,'0'0'0,"0"2"0,1 1 0,4 4 0,3 8 0,4 10 0,4 10 0,3 6 0,-2 1 0,-1-3 0,-4-9 0,-4-9 0,-4-8-8191</inkml:trace>
-  <inkml:trace contextRef="#ctx0" brushRef="#br0" timeOffset="-14177.76">3880 432 24575,'0'0'0,"0"0"0,2 0 0,6 0 0,9 0 0,12-3 0,13-3 0,12-5 0,2-3 0,-9 1-8191</inkml:trace>
-  <inkml:trace contextRef="#ctx0" brushRef="#br0" timeOffset="-13650.39">5017 416 24575,'0'0'0,"0"0"0,0 0 0,0 2 0,2 1 0,0 0 0</inkml:trace>
-  <inkml:trace contextRef="#ctx0" brushRef="#br0" timeOffset="-13234.45">4852 908 24575,'0'0'0,"0"1"0,0 2 0,1 2 0</inkml:trace>
-  <inkml:trace contextRef="#ctx0" brushRef="#br0" timeOffset="-12459.12">5816 464 24575,'0'-4'0,"0"1"0,-2 9 0,-112 329 0,23-70 0,89-258 0,-6 15 0,1 0 0,1 1 0,1 0 0,1 0 0,-2 35 0,6-56 0,0 1 0,0-1 0,0 1 0,1-1 0,-1 1 0,1-1 0,0 1 0,0-1 0,-1 0 0,2 1 0,-1-1 0,0 0 0,0 0 0,1 0 0,-1 0 0,1 0 0,0 0 0,-1 0 0,1-1 0,0 1 0,0-1 0,0 1 0,0-1 0,0 1 0,1-1 0,-1 0 0,0 0 0,1 0 0,-1-1 0,4 2 0,7 0 0,0 0 0,0-1 0,0 0 0,23-2 0,-8 1 0,394-11 120,-326 2-615,0-4 0,127-33 0,-182 34-6331</inkml:trace>
-  <inkml:trace contextRef="#ctx0" brushRef="#br0" timeOffset="-11503.87">5895 448 24575,'110'-26'0,"70"5"0,2 7 0,0 9 0,254 24 0,-401-16 0,-11-2 0,-1 1 0,0 1 0,0 1 0,0 1 0,-1 1 0,27 10 0,-46-13 0,1-1 0,-1 0 0,0 1 0,0 0 0,0 0 0,0 0 0,-1 0 0,1 0 0,-1 1 0,0-1 0,0 1 0,0-1 0,0 1 0,-1 0 0,1 0 0,-1-1 0,0 1 0,0 0 0,-1 0 0,1 1 0,-1-1 0,0 0 0,0 6 0,-1 9 0,0 0 0,-1-1 0,-8 31 0,-15 67 0,-33 128 0,58-239 0,-1-1 0,0 0 0,0 0 0,-1 0 0,1 0 0,-1 0 0,0 0 0,0 0 0,0-1 0,-1 1 0,1-1 0,-1 1 0,0-1 0,0 0 0,0 0 0,0 0 0,0 0 0,-1-1 0,1 0 0,-1 1 0,0-1 0,0 0 0,0-1 0,0 1 0,0-1 0,0 1 0,0-1 0,-8 0 0,-78 10 0,-1-5 0,-126-7 0,79-2 0,72 4-1365,14-1-5461</inkml:trace>
-  <inkml:trace contextRef="#ctx0" brushRef="#br0" timeOffset="-10252.52">6579 557 24575,'9'25'0,"81"243"0,-63-178 0,-36-112 0,7 16 0,-1 0 0,1 0 0,-1-1 0,2 1 0,-1 0 0,1-1 0,0 1 0,0-1 0,1 1 0,0-13 0,0 20 0,1 0 0,-1 0 0,1 0 0,-1 0 0,1 0 0,0 0 0,-1 0 0,1 0 0,0 0 0,0-1 0,0 1 0,0 0 0,-1 0 0,1-1 0,0 1 0,0-1 0,0 1 0,0-1 0,2 1 0,22 10 0,-11-7 0,1 0 0,0-1 0,0-1 0,1 0 0,-1-1 0,0-1 0,1-1 0,26-3 0,-37 3 0,1 0 0,-1 0 0,1-1 0,-1 1 0,0-1 0,1 0 0,-1-1 0,0 1 0,0-1 0,0 0 0,-1 0 0,1-1 0,-1 0 0,0 1 0,0-1 0,0-1 0,0 1 0,-1 0 0,0-1 0,0 0 0,0 0 0,0 0 0,-1 0 0,0 0 0,0 0 0,3-11 0,-4 12 4,-1 0 0,1 0 0,-1 0 0,0 0 0,0 0-1,0 0 1,0 0 0,-1 0 0,0 0 0,1 1 0,-1-1 0,-1 0-1,1 0 1,-1 1 0,1-1 0,-1 0 0,0 1 0,0 0 0,0-1 0,-1 1-1,1 0 1,-1 0 0,0 1 0,0-1 0,0 0 0,0 1 0,0 0-1,-1 0 1,1 0 0,-4-2 0,-6-2-216,-1 1 0,1 1 0,-1 0-1,0 0 1,0 2 0,-28-3 0,-8 3-6614</inkml:trace>
-  <inkml:trace contextRef="#ctx0" brushRef="#br0" timeOffset="-8455.04">875 1556 24575,'21'33'0,"124"281"0,-80-161 0,-56-136 0,-9-17 0,0 0 0,0 0 0,0 0 0,0 0 0,0 0 0,0 0 0,0 0 0,0 0 0,0 0 0,0 0 0,0 0 0,0-1 0,0 1 0,0 0 0,0 0 0,0 0 0,0 0 0,0 0 0,0 0 0,0 0 0,0 0 0,1 0 0,-1 0 0,0 0 0,0 0 0,0 0 0,0 0 0,0 0 0,0 0 0,0 0 0,0 0 0,0 0 0,0 0 0,0 0 0,0 0 0,0 0 0,0 0 0,0 0 0,1 0 0,-1 0 0,0 0 0,0 0 0,0 0 0,0 0 0,0 1 0,0-1 0,0 0 0,-7-34 0,-161-502 0,166 531 0,1 0 0,-1 0 0,1 0 0,0 0 0,0 0 0,0 0 0,1 0 0,-1-5 0,2 7 0,-1 1 0,1 0 0,-1 0 0,1 0 0,0 0 0,0 0 0,0 0 0,0 1 0,0-1 0,0 0 0,0 0 0,1 1 0,-1-1 0,1 1 0,-1-1 0,1 1 0,0-1 0,-1 1 0,1 0 0,0 0 0,4-2 0,13-4-124,0 0-1,1 1 0,0 1 0,0 1 1,1 1-1,-1 1 0,24 0 0,-35 1-242,40-2-6459</inkml:trace>
-  <inkml:trace contextRef="#ctx0" brushRef="#br0" timeOffset="-7759.19">1652 1603 24575,'0'22'0,"11"238"0,67 404 0,-75-643 0,19 95 0,-35-217 0,-36-152 0,11 67 0,-16-230 0,54 407 0,-2-7 0,2 0 0,0-1 0,1 1 0,3-21 0,-3 34 0,-1-1 0,1 1 0,0-1 0,1 1 0,-1-1 0,0 1 0,1 0 0,0 0 0,0-1 0,0 1 0,0 1 0,0-1 0,1 0 0,-1 0 0,1 1 0,0 0 0,0-1 0,0 1 0,0 0 0,0 0 0,0 1 0,0-1 0,1 1 0,-1-1 0,4 0 0,2 1 0,1-1 0,-1 1 0,1 1 0,-1 0 0,1 0 0,-1 1 0,1 0 0,-1 1 0,0 0 0,1 0 0,-1 1 0,0 0 0,0 1 0,-1 0 0,1 0 0,-1 1 0,0 0 0,0 0 0,12 12 0,-8-7 0,-1 0 0,-1 1 0,0 0 0,0 1 0,-1 0 0,-1 0 0,0 1 0,-1 0 0,0 1 0,-1-1 0,9 27 0,-13-27-47,0 0 0,0 0 0,-1 0 0,-1 0 0,0 0 0,0 0 0,-2 0 0,1 0 0,-2 0-1,0 0 1,0-1 0,-1 1 0,-1-1 0,0 0 0,-1 0 0,0-1 0,0 1 0,-2-1 0,1-1 0,-1 1 0,-1-1 0,0-1-1,0 0 1,-1 0 0,0-1 0,0 0 0,-1 0 0,-17 8 0,0-2-6779</inkml:trace>
-  <inkml:trace contextRef="#ctx0" brushRef="#br0" timeOffset="-7109.51">2821 1725 24575,'0'0'0,"-9"-6"0,-18-10 0,-2 2 0,1 1 0,-2 1 0,1 1 0,-2 2 0,-38-7 0,55 14 0,1 1 0,0 0 0,0 0 0,0 1 0,-1 1 0,1 0 0,0 1 0,0 1 0,0 0 0,1 0 0,-22 10 0,28-11 0,0 1 0,0 0 0,0 1 0,1 0 0,-1 0 0,1 0 0,0 0 0,0 1 0,0-1 0,0 1 0,1 1 0,0-1 0,0 1 0,1-1 0,-1 1 0,1 0 0,0 0 0,1 1 0,0-1 0,0 0 0,0 1 0,1 0 0,-1-1 0,1 11 0,1-12 0,0 1 0,0-1 0,1 0 0,0 0 0,0 0 0,0 0 0,1 0 0,-1 0 0,1 0 0,0 0 0,5 6 0,-6-9 0,0 0 0,0-1 0,0 1 0,1-1 0,-1 1 0,1-1 0,-1 1 0,1-1 0,-1 0 0,1 0 0,0 0 0,-1 0 0,1 0 0,0 0 0,0 0 0,0-1 0,0 1 0,0-1 0,0 1 0,0-1 0,0 0 0,0 0 0,0 0 0,0 0 0,0 0 0,0 0 0,0-1 0,0 1 0,0 0 0,0-1 0,0 0 0,2 0 0,9-6 0,0 0 0,0 0 0,-1-1 0,0-1 0,16-15 0,-15 13 0,0 1 0,0 0 0,20-11 0,-27 18 0,0 1 0,0-1 0,0 1 0,0 1 0,0-1 0,0 1 0,1 0 0,-1 0 0,0 1 0,1-1 0,-1 2 0,11 0 0,-2 2-227,0 1-1,-1 1 1,0 0-1,1 0 1,16 11-1,-13-7-6598</inkml:trace>
-  <inkml:trace contextRef="#ctx0" brushRef="#br0" timeOffset="-6283.5">3455 1439 24575,'-11'1'0,"0"0"0,0 1 0,1 0 0,-1 1 0,1 0 0,-1 1 0,1 0 0,0 0 0,0 1 0,1 1 0,-1-1 0,1 2 0,0-1 0,-11 12 0,8-7 0,1 0 0,0 1 0,1 1 0,0-1 0,1 2 0,0-1 0,1 1 0,1 0 0,-7 18 0,13-28 0,0-1 0,0 1 0,0-1 0,0 1 0,1-1 0,0 1 0,0-1 0,0 7 0,0-10 0,0 0 0,0 1 0,0-1 0,0 0 0,0 1 0,0-1 0,0 0 0,0 1 0,1-1 0,-1 0 0,0 0 0,0 1 0,0-1 0,0 0 0,1 0 0,-1 1 0,0-1 0,0 0 0,0 0 0,1 0 0,-1 0 0,0 1 0,1-1 0,-1 0 0,0 0 0,0 0 0,1 0 0,-1 0 0,0 0 0,0 0 0,1 1 0,-1-1 0,0 0 0,1 0 0,17-12 0,-10 3 0,-1 0 0,0-1 0,6-10 0,-9 12 0,1 0 0,0 0 0,1 1 0,-1 0 0,2 0 0,8-7 0,-14 13 0,1 0 0,-1 0 0,1 1 0,-1-1 0,1 1 0,-1 0 0,1-1 0,-1 1 0,1 0 0,0 0 0,-1 0 0,1 0 0,0 0 0,-1 0 0,1 0 0,-1 1 0,1-1 0,0 0 0,-1 1 0,1 0 0,-1-1 0,1 1 0,-1 0 0,1 0 0,-1-1 0,2 3 0,35 31 0,-15-9 0,-1 2 0,-2 0 0,-1 2 0,18 34 0,55 129 0,-90-186 0,77 185 0,-66-155 0,-1 1 0,-3 0 0,7 53 0,-15-84 0,0-1 0,0 1 0,-1-1 0,0 1 0,0 0 0,0-1 0,-1 1 0,0-1 0,0 1 0,-1-1 0,1 1 0,-1-1 0,0 0 0,-1 1 0,1-1 0,-1 0 0,0-1 0,0 1 0,0 0 0,-1-1 0,0 0 0,0 0 0,0 0 0,0 0 0,-1-1 0,1 0 0,-1 1 0,0-2 0,0 1 0,0-1 0,0 1 0,0-1 0,-1-1 0,1 1 0,-9 1 0,5-1 0,-1-1 0,1 0 0,-1 0 0,1-1 0,-1-1 0,1 1 0,-1-1 0,1-1 0,0 0 0,-1 0 0,1-1 0,0 0 0,-12-6 0,14 6 0,1-1 0,-1 0 0,1-1 0,0 1 0,0-1 0,1 0 0,-1 0 0,1-1 0,1 0 0,-1 0 0,1 0 0,0 0 0,0-1 0,0 1 0,1-1 0,0 0 0,-3-13 0,3 4 15,0-1 0,1 1 0,1 0 0,1-1 0,0 1 0,2-1 0,5-31 0,5-4-758,20-54 1,-7 37-6084</inkml:trace>
-  <inkml:trace contextRef="#ctx0" brushRef="#br0" timeOffset="-5827.49">4224 1633 24575,'0'0'0,"0"1"0,0 1 0,0 0 0,0 0 0,0 2 0,0 1 0,0-2 0,0-1 0</inkml:trace>
-  <inkml:trace contextRef="#ctx0" brushRef="#br0" timeOffset="-5429.49">4427 2138 24575,'0'0'0,"0"0"0,0 0 0</inkml:trace>
-  <inkml:trace contextRef="#ctx0" brushRef="#br0" timeOffset="-3903.4">5001 1446 24575,'-2'2'0,"1"-1"0,-1 1 0,1 0 0,-1 0 0,1 0 0,0-1 0,0 1 0,0 0 0,0 1 0,0-1 0,1 0 0,-2 4 0,-9 44 0,1 1 0,3 1 0,-1 67 0,6-71 0,-2 4 0,-1 9 0,2 0 0,3 1 0,13 101 0,-12-155 0,1-1 0,-1 0 0,2 0 0,-1 0 0,1 0 0,0 0 0,0 0 0,1-1 0,0 1 0,0-1 0,7 8 0,-6-10 0,-1 0 0,1 0 0,-1-1 0,1 0 0,0 0 0,1 0 0,-1 0 0,0-1 0,1 0 0,-1 0 0,1-1 0,0 1 0,-1-1 0,1-1 0,6 1 0,28-1 0,0-2 0,-1-1 0,1-3 0,42-11 0,10 0 0,63-4 0,260-3 0,155 55 0,-392-15 0,327-15 0,-503-1 0,-1 0 0,0 0 0,0 0 0,0 0 0,0 0 0,0-1 0,0 1 0,0 0 0,0 0 0,0-1 0,0 1 0,0-1 0,0 1 0,0-1 0,0 1 0,0-1 0,0 0 0,0 1 0,0-1 0,-1 0 0,1 0 0,0 1 0,-1-1 0,1 0 0,0 0 0,0-2 0,0 0 0,-1 0 0,1 0 0,-1 0 0,0 0 0,0-1 0,0 1 0,-1-6 0,-1-12 0,1-51 0,-3-1 0,-18-95 0,17 140 0,-2 1 0,-1-1 0,-1 1 0,-2 1 0,0-1 0,-2 2 0,-1 0 0,0 0 0,-19-22 0,21 34 0,-1 1 0,0 0 0,0 0 0,-1 2 0,0 0 0,-1 0 0,0 1 0,-1 1 0,0 1 0,0 0 0,0 1 0,-25-6 0,-13 1 0,-1 1 0,-89-4 0,-379 21 0,80 4 0,290-17-101,12-1-531,-268 21 0,338-4-6194</inkml:trace>
-  <inkml:trace contextRef="#ctx0" brushRef="#br0" timeOffset="15217.02">1698 3137 24575,'0'0'0,"0"0"0,0 0 0,0 24 0,-1 95 0,2 128 0,-1-243 0,0-1 0,1 0 0,-1 0 0,1 0 0,0 0 0,0 0 0,0 0 0,0 0 0,1 0 0,-1 0 0,1 0 0,0-1 0,0 1 0,0 0 0,0-1 0,0 0 0,0 1 0,1-1 0,-1 0 0,1 0 0,-1-1 0,1 1 0,0 0 0,0-1 0,0 0 0,0 1 0,0-1 0,0 0 0,0-1 0,3 2 0,12 1 0,0-1 0,0 0 0,0-1 0,21-2 0,-22 1 0,470-27 0,188 2 0,-334 46 0,286 0 0,-258-55 0,84-2 0,-424 37 0,23-1 0,87-9 0,-135 9 0,1-1 0,-1 0 0,1 0 0,-1-1 0,0 1 0,0-1 0,1 0 0,-1 0 0,0 0 0,-1 0 0,1-1 0,0 0 0,-1 0 0,1 0 0,-1 0 0,0 0 0,0-1 0,0 1 0,-1-1 0,1 0 0,-1 0 0,0 0 0,0 0 0,3-7 0,-3 2 0,0 0 0,-1 0 0,0 0 0,0 0 0,-1 0 0,0 0 0,0 0 0,-1 0 0,0 0 0,-1 0 0,-3-11 0,-1-1 0,0 1 0,-1 0 0,-1 1 0,-1 0 0,-1 0 0,-1 1 0,0 0 0,-1 1 0,-1 0 0,0 1 0,-2 0 0,0 2 0,0-1 0,-1 2 0,-1 0 0,0 1 0,-1 1 0,-1 0 0,1 1 0,-1 1 0,-24-7 0,-1 4 0,-1 2 0,0 1 0,-75-3 0,-140 8 0,228 5 0,-746 50 0,562-31 0,-604 93 0,477-58 0,-80-4-1365,380-46-5461</inkml:trace>
-  <inkml:trace contextRef="#ctx0" brushRef="#br0" timeOffset="17812.01">2192 3345 24575,'0'0'0,"1"1"0,-1-1 0,0 1 0,1-1 0,-1 1 0,1-1 0,-1 0 0,1 1 0,-1-1 0,1 1 0,-1-1 0,1 0 0,-1 0 0,1 1 0,0-1 0,-1 0 0,1 0 0,-1 0 0,1 0 0,0 1 0,-1-1 0,1 0 0,0 0 0,-1 0 0,1-1 0,-1 1 0,1 0 0,0 0 0,-1 0 0,1 0 0,-1 0 0,1-1 0,0 1 0,-1 0 0,1-1 0,-1 1 0,1 0 0,-1-1 0,1 1 0,-1 0 0,1-1 0,-1 1 0,0-1 0,1 1 0,-1-1 0,1 0 0,6-6 0,-7-10 0,0 13 0,4 14 0,1 2 0,0-1 0,1 0 0,0 0 0,0-1 0,16 19 0,-20-26 0,0-1 0,1 0 0,-1 1 0,1-1 0,0 0 0,-1 0 0,1-1 0,0 1 0,0 0 0,0-1 0,0 0 0,1 0 0,-1 0 0,0 0 0,0 0 0,1-1 0,-1 1 0,0-1 0,1 0 0,-1 0 0,0 0 0,1-1 0,-1 1 0,0-1 0,1 0 0,4-1 0,-1-1 0,0-1 0,0 1 0,0-1 0,0-1 0,-1 1 0,8-7 0,-11 8 0,0 1 0,-1-1 0,1 0 0,0 1 0,-1-1 0,0-1 0,0 1 0,0 0 0,0 0 0,0-1 0,-1 1 0,1-1 0,-1 1 0,0-1 0,1-4 0,-2 15 15,1-1 0,0 1 0,1-1 0,0 1 0,0-1 0,0 0 0,6 11 0,31 53-1500,-30-57-5341</inkml:trace>
-  <inkml:trace contextRef="#ctx0" brushRef="#br0" timeOffset="19028.91">2648 3316 24575,'27'-1'0,"-20"0"0,0 0 0,0 1 0,-1 0 0,1 1 0,0-1 0,-1 1 0,9 2 0,-13-2 0,0 0 0,0 0 0,0 0 0,-1 1 0,1-1 0,0 0 0,0 1 0,-1-1 0,1 1 0,-1 0 0,1-1 0,-1 1 0,0 0 0,1 0 0,-1 0 0,0 0 0,0 0 0,-1 0 0,1 0 0,0 1 0,-1-1 0,1 0 0,-1 0 0,0 0 0,1 1 0,-2 2 0,0 8 0,0-1 0,-1 0 0,-1 0 0,0 0 0,-1 0 0,-7 16 0,5-9 0,8-20 0,0 0 0,1 0 0,-1 0 0,1 0 0,-1 0 0,1 0 0,-1 1 0,1-1 0,-1 1 0,1 0 0,-1 0 0,1 0 0,0 0 0,-1 0 0,1 0 0,-1 1 0,1 0 0,-1-1 0,4 2 0,-2 0 0,-1 0 0,1 0 0,-1 1 0,0-1 0,0 1 0,0 0 0,0 0 0,0 0 0,-1 0 0,1 0 0,2 5 0,1 3 0,0 1 0,0 0 0,-2 0 0,1 0 0,-2 1 0,5 21 0,-6-18 0,0 0 0,0 1 0,-2-1 0,0 0 0,-1 0 0,-1 1 0,0-1 0,-1 0 0,-1 0 0,0-1 0,-2 1 0,-6 14 0,11-28 5,0 0 0,0 0 0,0-1-1,0 1 1,0 0 0,-1-1 0,1 1 0,0-1-1,-1 1 1,0-1 0,1 0 0,-1 1 0,0-1-1,1 0 1,-1 0 0,0 0 0,0 0-1,0-1 1,0 1 0,0-1 0,0 1 0,0-1-1,0 1 1,-3-1 0,1-1-119,1 1 0,-1-1-1,1 0 1,-1 0 0,1 0 0,-1 0-1,1-1 1,-1 1 0,1-1 0,0 0-1,0 0 1,-5-4 0,-9-9-6712</inkml:trace>
-  <inkml:trace contextRef="#ctx0" brushRef="#br0" timeOffset="20367.28">3431 3190 24575,'2'16'0,"1"0"0,0-1 0,1 1 0,0-1 0,2 0 0,7 16 0,-4-8 0,-7-16 0,1 0 0,-1 0 0,1 0 0,0-1 0,1 0 0,7 11 0,-10-16 0,0 0 0,0 0 0,0 0 0,0 0 0,0 0 0,0 0 0,0 0 0,1 0 0,-1-1 0,0 1 0,0-1 0,1 1 0,-1-1 0,1 1 0,-1-1 0,0 0 0,1 1 0,-1-1 0,1 0 0,-1 0 0,1 0 0,-1 0 0,1-1 0,-1 1 0,0 0 0,1-1 0,-1 1 0,1 0 0,-1-1 0,0 0 0,0 1 0,1-1 0,-1 0 0,2-1 0,72-56 0,-73 59 0,0 1 0,0 0 0,0-1 0,-1 1 0,1 0 0,0 0 0,-1 0 0,1 0 0,-1 1 0,0-1 0,0 0 0,0 0 0,1 5 0,2-1 0,31 48-1365,-16-28-5461</inkml:trace>
-  <inkml:trace contextRef="#ctx0" brushRef="#br0" timeOffset="22365.01">4051 3267 24575,'0'0'0,"0"0"0,0 0 0,0 0 0,-9-13 0,5 12 0,0 0 0,0 0 0,1 0 0,-1 1 0,0-1 0,0 1 0,0 0 0,0 0 0,0 1 0,1-1 0,-1 1 0,0 0 0,0 0 0,0 0 0,1 0 0,-1 1 0,1-1 0,-1 1 0,1 0 0,0 0 0,-1 0 0,1 1 0,0-1 0,1 1 0,-4 3 0,2-2 0,-1 0 0,1 1 0,0-1 0,1 1 0,-1 0 0,1 1 0,0-1 0,0 0 0,1 1 0,0 0 0,0-1 0,0 1 0,0 0 0,1 0 0,-1 7 0,2-10 5,0 0 0,0 0 0,1 0-1,-1 0 1,1-1 0,-1 1 0,1 0 0,0-1-1,0 1 1,0 0 0,0-1 0,1 1 0,-1-1-1,1 1 1,0-1 0,-1 0 0,1 0-1,0 0 1,0 0 0,0 0 0,1 0 0,-1 0-1,0-1 1,5 3 0,-1-1-170,1-1 0,-1 0 0,1 0 0,0 0 0,-1-1 0,1 0 0,0 0 0,13 0 0,13-3-6661</inkml:trace>
-  <inkml:trace contextRef="#ctx0" brushRef="#br0" timeOffset="22366.01">2757 3368 24575,'0'0'0,"0"0"0,0 0 0,1-1 0,0-1 0,-1 0 0,1 1 0,0-1 0,0 0 0,1 1 0,-1 0 0,0-1 0,0 1 0,1-1 0,2-1 0,12-6 0,0 1 0,0 0 0,1 2 0,0 0 0,1 0 0,-1 2 0,1 0 0,0 1 0,35-1 0,-52 4 0,1-1 0,0 1 0,0 0 0,0 0 0,0 0 0,0 0 0,-1 0 0,1 1 0,0-1 0,0 0 0,0 1 0,-1-1 0,1 1 0,0 0 0,-1 0 0,1 0 0,0 0 0,-1 0 0,1 0 0,-1 0 0,1 0 0,-1 0 0,0 1 0,0-1 0,1 1 0,-1-1 0,0 1 0,0-1 0,-1 1 0,1-1 0,0 1 0,0 0 0,-1 0 0,1 2 0,0 4 0,-1 1 0,0-1 0,0 1 0,-1-1 0,0 1 0,-3 10 0,0 5 0,2-10-101,0-2 148,0-1 0,1 0-1,1 1 1,1 20 0,-1-29-110,1 0 1,-1 0 0,1 0-1,0-1 1,0 1-1,0 0 1,0 0 0,1-1-1,-1 1 1,1-1-1,0 1 1,-1-1-1,1 1 1,0-1 0,0 0-1,1 0 1,-1 0-1,0 0 1,1-1 0,-1 1-1,1-1 1,0 1-1,3 0 1,15 6-6764</inkml:trace>
-  <inkml:trace contextRef="#ctx0" brushRef="#br0" timeOffset="23352.9">4310 3253 24575,'-8'143'0,"0"29"0,8-231 0,2 0 0,11-71 0,-10 131 0,2 9 0,5 16 0,32 89-1365,-27-83-5461</inkml:trace>
-  <inkml:trace contextRef="#ctx0" brushRef="#br0" timeOffset="24048.02">4609 3244 24575,'2'11'0,"0"1"0,0-1 0,1 0 0,0-1 0,1 1 0,9 19 0,0-1 0,-10-21 0,0 1 0,0-1 0,1 1 0,0-1 0,1 0 0,8 12 0,-12-18 0,0-1 0,0 0 0,1 1 0,-1-1 0,0 0 0,1 0 0,-1 0 0,1 0 0,0 0 0,-1 0 0,1-1 0,0 1 0,-1 0 0,1-1 0,0 1 0,0-1 0,-1 0 0,1 0 0,0 1 0,0-1 0,0 0 0,-1 0 0,1-1 0,0 1 0,0 0 0,0-1 0,-1 1 0,1-1 0,0 1 0,-1-1 0,1 0 0,0 0 0,-1 0 0,3-1 0,7-6 0,-1-1 0,-1 1 0,1-2 0,-1 1 0,-1-1 0,0 0 0,0-1 0,8-15 0,-16 26 1,0 0 1,1-1-1,-1 1 0,0 0 0,1-1 0,-1 1 1,0 0-1,1-1 0,-1 1 0,1 0 0,-1 0 1,0 0-1,1-1 0,-1 1 0,1 0 0,-1 0 1,1 0-1,-1 0 0,1 0 0,-1 0 0,1 0 1,-1 0-1,1 0 0,-1 0 0,1 0 0,-1 0 1,1 0-1,-1 0 0,1 1 0,-1-1 0,0 0 1,1 0-1,-1 1 0,1-1 0,-1 0 0,0 0 1,1 1-1,-1-1 0,0 0 0,1 1 0,-1-1 1,0 0-1,1 1 0,-1-1 0,0 1 0,0-1 1,1 1-1,-1-1 0,0 0 0,0 2 0,18 27-603,-15-22-222,12 18-6002</inkml:trace>
-</inkml:ink>
-</file>
-
-<file path=word/ink/ink2.xml><?xml version="1.0" encoding="utf-8"?>
-<inkml:ink xmlns:inkml="http://www.w3.org/2003/InkML">
-  <inkml:definitions>
-    <inkml:context xml:id="ctx0">
-      <inkml:inkSource xml:id="inkSrc0">
-        <inkml:traceFormat>
-          <inkml:channel name="X" type="integer" min="-2.14748E9" max="2.14748E9" units="cm"/>
-          <inkml:channel name="Y" type="integer" min="-2.14748E9" max="2.14748E9" units="cm"/>
-          <inkml:channel name="F" type="integer" max="32767" units="dev"/>
-        </inkml:traceFormat>
-        <inkml:channelProperties>
-          <inkml:channelProperty channel="X" name="resolution" value="1000" units="1/cm"/>
-          <inkml:channelProperty channel="Y" name="resolution" value="1000" units="1/cm"/>
-          <inkml:channelProperty channel="F" name="resolution" value="0" units="1/dev"/>
-        </inkml:channelProperties>
-      </inkml:inkSource>
-      <inkml:timestamp xml:id="ts0" timeString="2023-03-21T14:19:21.732"/>
-    </inkml:context>
-    <inkml:brush xml:id="br0">
-      <inkml:brushProperty name="width" value="0.025" units="cm"/>
-      <inkml:brushProperty name="height" value="0.025" units="cm"/>
-      <inkml:brushProperty name="color" value="#004F8B"/>
-    </inkml:brush>
-  </inkml:definitions>
-  <inkml:trace contextRef="#ctx0" brushRef="#br0">52 159 24575,'-2'41'0,"-2"0"0,-13 56 0,-4 27 0,19-105 0,0-1 0,0 1 0,1 0 0,1 0 0,0 0 0,5 25 0,-4-41 0,1 1 0,-1-1 0,1 0 0,0 0 0,-1 0 0,1 0 0,1 0 0,-1 0 0,0-1 0,1 1 0,-1-1 0,1 1 0,0-1 0,0 0 0,0 0 0,0 0 0,0-1 0,0 1 0,0-1 0,1 1 0,5 0 0,7 3 0,0-2 0,0 0 0,21 1 0,-34-3 0,276 14 0,1 1 0,75 21 0,259 20 0,-150-9 0,125 7 0,-25-56 0,0-29 0,-265 12 0,109-13 0,-221 15 0,-107 8 0,0-4 0,122-33 0,-194 42 0,-1 1 0,1-1 0,-1 0 0,1-1 0,-1 0 0,0 0 0,-1 0 0,1-1 0,-1 0 0,0 0 0,0-1 0,0 0 0,9-12 0,-9 8 0,0-1 0,-1 1 0,0-1 0,-1-1 0,0 1 0,0 0 0,-1-1 0,2-21 0,-2 12 0,-1 0 0,-1 0 0,-1 0 0,0 0 0,-2 0 0,-6-32 0,5 43 0,1 1 0,-2-1 0,1 1 0,-1 0 0,0 0 0,-1 1 0,0-1 0,0 1 0,-1 0 0,0 0 0,-1 1 0,0 0 0,0 0 0,0 0 0,-1 1 0,-10-6 0,-2 0 0,-1 2 0,0 0 0,-1 2 0,0 0 0,0 1 0,-33-5 0,-143-10 0,139 17 0,-760-38 0,-291 3 0,714 22 0,33-1 0,-189-7 0,0 42 0,-90 57-1365,597-66-5461</inkml:trace>
-  <inkml:trace contextRef="#ctx0" brushRef="#br0" timeOffset="1597.09">279 484 24575,'31'-3'0,"48"-9"0,88 0 0,-120 12 0,-1 1 0,1 3 0,59 12 0,-79-8 0,-1 1 0,0 1 0,-1 1 0,0 2 0,-1 0 0,0 1 0,23 20 0,7 2 0,-46-32 0,-1 1 0,1-2 0,1 1 0,-1-1 0,0 0 0,1-1 0,-1 1 0,1-2 0,0 1 0,0-1 0,-1-1 0,1 0 0,0 0 0,0-1 0,0 0 0,0 0 0,13-4 0,9-5 0,0-2 0,-1-1 0,43-25 0,23-10 0,-76 39 0,0 2 0,1 0 0,37-6 0,-45 11 0,1 1 0,-1 1 0,0 0 0,0 0 0,0 1 0,0 1 0,19 5 0,35 8 0,0-2 0,2-3 0,-1-4 0,114-3 0,456-19 0,-592 12 0,0-1 0,0-3 0,0-2 0,52-18 0,-1 1 0,-91 26 0,1 0 0,-1 0 0,0 1 0,1 0 0,-1 0 0,1 1 0,-1 0 0,0 0 0,1 0 0,-1 1 0,0 0 0,0 0 0,7 4 0,-5-3 0,-1 0 0,1 0 0,0-1 0,0 0 0,0-1 0,0 1 0,15-1 0,3-4 0,0-1 0,-1-2 0,1 0 0,39-17 0,-34 12 0,1 0 0,40-6 0,-62 16 0,1-1 0,0 2 0,0-1 0,-1 1 0,1 1 0,0 0 0,0 1 0,-1 0 0,1 0 0,19 8 0,8 8 0,47 30 0,-54-29 0,0-1 0,54 20 0,-23-18-1365,-5-6-5461</inkml:trace>
-</inkml:ink>
-</file>
-
 <file path=word/theme/theme1.xml><?xml version="1.0" encoding="utf-8"?>
 <a:theme xmlns:a="http://schemas.openxmlformats.org/drawingml/2006/main" name="Office Theme">
   <a:themeElements>

</xml_diff>

<commit_message>
Minor fixes on "03.2. Conditional Statements - Advanced"
</commit_message>
<xml_diff>
--- a/Courses/Software-Sciences/Module-1-OOP-New/03.2-Conditional-Statements-Advanced/03.2-Conditional-Statements-Advanced-Exercises.docx
+++ b/Courses/Software-Sciences/Module-1-OOP-New/03.2-Conditional-Statements-Advanced/03.2-Conditional-Statements-Advanced-Exercises.docx
@@ -4795,10 +4795,23 @@
         <w:rPr>
           <w:lang w:val="bg-BG"/>
         </w:rPr>
-        <w:t xml:space="preserve">Да се реализира предходната задача като </w:t>
-      </w:r>
-      <w:r>
-        <w:t xml:space="preserve">Windows Forms GUI app. </w:t>
+        <w:t>Реализирайте</w:t>
+      </w:r>
+      <w:r>
+        <w:rPr>
+          <w:lang w:val="bg-BG"/>
+        </w:rPr>
+        <w:t xml:space="preserve"> предходната задача като </w:t>
+      </w:r>
+      <w:r>
+        <w:rPr>
+          <w:b/>
+          <w:bCs/>
+        </w:rPr>
+        <w:t>Windows Forms GUI app</w:t>
+      </w:r>
+      <w:r>
+        <w:t xml:space="preserve">. </w:t>
       </w:r>
       <w:r>
         <w:rPr>
@@ -4976,7 +4989,16 @@
         <w:t>Form1</w:t>
       </w:r>
       <w:r>
-        <w:t>" -&gt; "</w:t>
+        <w:t xml:space="preserve">" </w:t>
+      </w:r>
+      <w:r>
+        <w:rPr>
+          <w:noProof/>
+        </w:rPr>
+        <w:sym w:font="Wingdings" w:char="F0E0"/>
+      </w:r>
+      <w:r>
+        <w:t xml:space="preserve"> "</w:t>
       </w:r>
       <w:r>
         <w:rPr>
@@ -5047,7 +5069,16 @@
         <w:t>1</w:t>
       </w:r>
       <w:r>
-        <w:t>" -&gt; "</w:t>
+        <w:t xml:space="preserve">" </w:t>
+      </w:r>
+      <w:r>
+        <w:rPr>
+          <w:noProof/>
+        </w:rPr>
+        <w:sym w:font="Wingdings" w:char="F0E0"/>
+      </w:r>
+      <w:r>
+        <w:t xml:space="preserve"> "</w:t>
       </w:r>
       <w:r>
         <w:rPr>
@@ -5409,8 +5440,13 @@
         <w:t>"</w:t>
       </w:r>
       <w:r>
-        <w:t>Calculate price</w:t>
-      </w:r>
+        <w:t xml:space="preserve">Calculate </w:t>
+      </w:r>
+      <w:proofErr w:type="gramStart"/>
+      <w:r>
+        <w:t>price</w:t>
+      </w:r>
+      <w:proofErr w:type="gramEnd"/>
       <w:r>
         <w:t>"</w:t>
       </w:r>

</xml_diff>